<commit_message>
Actualizar manual de pruebas
</commit_message>
<xml_diff>
--- a/manuales/PLANTILLA DE PLANIFICACIÓN Y EJECUCIÓN.docx
+++ b/manuales/PLANTILLA DE PLANIFICACIÓN Y EJECUCIÓN.docx
@@ -1,59 +1,58 @@
 
 <file path=word/document.xml><?xml version="1.0" encoding="utf-8"?>
-<w:document xmlns:wpc="http://schemas.microsoft.com/office/word/2010/wordprocessingCanvas" xmlns:cx="http://schemas.microsoft.com/office/drawing/2014/chartex" xmlns:cx1="http://schemas.microsoft.com/office/drawing/2015/9/8/chartex" xmlns:cx2="http://schemas.microsoft.com/office/drawing/2015/10/21/chartex" xmlns:cx3="http://schemas.microsoft.com/office/drawing/2016/5/9/chartex" xmlns:cx4="http://schemas.microsoft.com/office/drawing/2016/5/10/chartex" xmlns:cx5="http://schemas.microsoft.com/office/drawing/2016/5/11/chartex" xmlns:cx6="http://schemas.microsoft.com/office/drawing/2016/5/12/chartex" xmlns:cx7="http://schemas.microsoft.com/office/drawing/2016/5/13/chartex" xmlns:cx8="http://schemas.microsoft.com/office/drawing/2016/5/14/chartex" xmlns:mc="http://schemas.openxmlformats.org/markup-compatibility/2006" xmlns:aink="http://schemas.microsoft.com/office/drawing/2016/ink" xmlns:am3d="http://schemas.microsoft.com/office/drawing/2017/model3d" xmlns:o="urn:schemas-microsoft-com:office:office" xmlns:oel="http://schemas.microsoft.com/office/2019/extlst" xmlns:r="http://schemas.openxmlformats.org/officeDocument/2006/relationships" xmlns:m="http://schemas.openxmlformats.org/officeDocument/2006/math" xmlns:v="urn:schemas-microsoft-com:vml" xmlns:wp14="http://schemas.microsoft.com/office/word/2010/wordprocessingDrawing" xmlns:wp="http://schemas.openxmlformats.org/drawingml/2006/wordprocessingDrawing" xmlns:w10="urn:schemas-microsoft-com:office:word" xmlns:w="http://schemas.openxmlformats.org/wordprocessingml/2006/main" xmlns:w14="http://schemas.microsoft.com/office/word/2010/wordml" xmlns:w15="http://schemas.microsoft.com/office/word/2012/wordml" xmlns:w16cex="http://schemas.microsoft.com/office/word/2018/wordml/cex" xmlns:w16cid="http://schemas.microsoft.com/office/word/2016/wordml/cid" xmlns:w16="http://schemas.microsoft.com/office/word/2018/wordml" xmlns:w16du="http://schemas.microsoft.com/office/word/2023/wordml/word16du" xmlns:w16sdtdh="http://schemas.microsoft.com/office/word/2020/wordml/sdtdatahash" xmlns:w16sdtfl="http://schemas.microsoft.com/office/word/2024/wordml/sdtformatlock" xmlns:w16se="http://schemas.microsoft.com/office/word/2015/wordml/symex" xmlns:wpg="http://schemas.microsoft.com/office/word/2010/wordprocessingGroup" xmlns:wpi="http://schemas.microsoft.com/office/word/2010/wordprocessingInk" xmlns:wne="http://schemas.microsoft.com/office/word/2006/wordml" xmlns:wps="http://schemas.microsoft.com/office/word/2010/wordprocessingShape" mc:Ignorable="w14 w15 w16se w16cid w16 w16cex w16sdtdh w16sdtfl w16du wp14">
+<w:document xmlns:wpc="http://schemas.microsoft.com/office/word/2010/wordprocessingCanvas" xmlns:cx="http://schemas.microsoft.com/office/drawing/2014/chartex" xmlns:cx1="http://schemas.microsoft.com/office/drawing/2015/9/8/chartex" xmlns:cx2="http://schemas.microsoft.com/office/drawing/2015/10/21/chartex" xmlns:cx3="http://schemas.microsoft.com/office/drawing/2016/5/9/chartex" xmlns:cx4="http://schemas.microsoft.com/office/drawing/2016/5/10/chartex" xmlns:cx5="http://schemas.microsoft.com/office/drawing/2016/5/11/chartex" xmlns:cx6="http://schemas.microsoft.com/office/drawing/2016/5/12/chartex" xmlns:cx7="http://schemas.microsoft.com/office/drawing/2016/5/13/chartex" xmlns:cx8="http://schemas.microsoft.com/office/drawing/2016/5/14/chartex" xmlns:mc="http://schemas.openxmlformats.org/markup-compatibility/2006" xmlns:aink="http://schemas.microsoft.com/office/drawing/2016/ink" xmlns:am3d="http://schemas.microsoft.com/office/drawing/2017/model3d" xmlns:o="urn:schemas-microsoft-com:office:office" xmlns:r="http://schemas.openxmlformats.org/officeDocument/2006/relationships" xmlns:m="http://schemas.openxmlformats.org/officeDocument/2006/math" xmlns:v="urn:schemas-microsoft-com:vml" xmlns:wp14="http://schemas.microsoft.com/office/word/2010/wordprocessingDrawing" xmlns:wp="http://schemas.openxmlformats.org/drawingml/2006/wordprocessingDrawing" xmlns:w10="urn:schemas-microsoft-com:office:word" xmlns:w="http://schemas.openxmlformats.org/wordprocessingml/2006/main" xmlns:w14="http://schemas.microsoft.com/office/word/2010/wordml" xmlns:w15="http://schemas.microsoft.com/office/word/2012/wordml" xmlns:w16cid="http://schemas.microsoft.com/office/word/2016/wordml/cid" xmlns:w16se="http://schemas.microsoft.com/office/word/2015/wordml/symex" xmlns:wpg="http://schemas.microsoft.com/office/word/2010/wordprocessingGroup" xmlns:wpi="http://schemas.microsoft.com/office/word/2010/wordprocessingInk" xmlns:wne="http://schemas.microsoft.com/office/word/2006/wordml" xmlns:wps="http://schemas.microsoft.com/office/word/2010/wordprocessingShape" mc:Ignorable="w14 w15 w16se w16cid wp14">
   <w:body>
-    <w:p/>
-    <w:p/>
-    <w:p/>
-    <w:p/>
-    <w:p/>
-    <w:p/>
-    <w:p/>
-    <w:p/>
     <w:p>
       <w:pPr>
-        <w:pStyle w:val="Ttulo"/>
-        <w:jc w:val="center"/>
-        <w:rPr>
-          <w:lang w:val="es-CO"/>
-        </w:rPr>
+        <w:spacing w:before="240" w:after="240"/>
       </w:pPr>
       <w:r>
         <w:rPr>
-          <w:lang w:val="es-CO"/>
+          <w:noProof/>
         </w:rPr>
-        <w:t xml:space="preserve">Manual de </w:t>
-      </w:r>
-      <w:r>
-        <w:rPr>
-          <w:lang w:val="es-CO"/>
-        </w:rPr>
-        <w:t>planificación y ejecución</w:t>
-      </w:r>
-      <w:r>
-        <w:rPr>
-          <w:lang w:val="es-CO"/>
-        </w:rPr>
-        <w:t xml:space="preserve"> </w:t>
-      </w:r>
-      <w:r>
-        <w:rPr>
-          <w:lang w:val="es-CO"/>
-        </w:rPr>
-        <w:t xml:space="preserve">Stunt </w:t>
-      </w:r>
-      <w:proofErr w:type="spellStart"/>
-      <w:r>
-        <w:rPr>
-          <w:lang w:val="es-CO"/>
-        </w:rPr>
-        <w:t>Riders</w:t>
-      </w:r>
-      <w:proofErr w:type="spellEnd"/>
-    </w:p>
-    <w:p>
-      <w:r>
-        <w:br/>
+        <w:drawing>
+          <wp:anchor distT="114300" distB="114300" distL="114300" distR="114300" simplePos="0" relativeHeight="251659264" behindDoc="0" locked="0" layoutInCell="1" hidden="0" allowOverlap="1" wp14:anchorId="36E53942" wp14:editId="12D27A89">
+            <wp:simplePos x="0" y="0"/>
+            <wp:positionH relativeFrom="column">
+              <wp:posOffset>2428875</wp:posOffset>
+            </wp:positionH>
+            <wp:positionV relativeFrom="paragraph">
+              <wp:posOffset>114300</wp:posOffset>
+            </wp:positionV>
+            <wp:extent cx="1366838" cy="1341209"/>
+            <wp:effectExtent l="0" t="0" r="0" b="0"/>
+            <wp:wrapNone/>
+            <wp:docPr id="37" name="image52.png"/>
+            <wp:cNvGraphicFramePr/>
+            <a:graphic xmlns:a="http://schemas.openxmlformats.org/drawingml/2006/main">
+              <a:graphicData uri="http://schemas.openxmlformats.org/drawingml/2006/picture">
+                <pic:pic xmlns:pic="http://schemas.openxmlformats.org/drawingml/2006/picture">
+                  <pic:nvPicPr>
+                    <pic:cNvPr id="0" name="image52.png"/>
+                    <pic:cNvPicPr preferRelativeResize="0"/>
+                  </pic:nvPicPr>
+                  <pic:blipFill>
+                    <a:blip r:embed="rId4"/>
+                    <a:srcRect/>
+                    <a:stretch>
+                      <a:fillRect/>
+                    </a:stretch>
+                  </pic:blipFill>
+                  <pic:spPr>
+                    <a:xfrm>
+                      <a:off x="0" y="0"/>
+                      <a:ext cx="1366838" cy="1341209"/>
+                    </a:xfrm>
+                    <a:prstGeom prst="rect">
+                      <a:avLst/>
+                    </a:prstGeom>
+                    <a:ln/>
+                  </pic:spPr>
+                </pic:pic>
+              </a:graphicData>
+            </a:graphic>
+          </wp:anchor>
+        </w:drawing>
       </w:r>
     </w:p>
     <w:p>
@@ -61,35 +60,34 @@
         <w:jc w:val="center"/>
       </w:pPr>
       <w:r>
-        <w:t>Autor</w:t>
+        <w:t xml:space="preserve">  </w:t>
       </w:r>
+    </w:p>
+    <w:p/>
+    <w:p>
+      <w:pPr>
+        <w:jc w:val="center"/>
+      </w:pPr>
       <w:r>
-        <w:t>es</w:t>
+        <w:t>Aprendices:</w:t>
       </w:r>
-      <w:r>
-        <w:t xml:space="preserve">: </w:t>
-      </w:r>
-      <w:proofErr w:type="spellStart"/>
-      <w:r>
-        <w:t>Duvan</w:t>
-      </w:r>
-      <w:proofErr w:type="spellEnd"/>
-      <w:r>
-        <w:t xml:space="preserve"> </w:t>
-      </w:r>
-      <w:proofErr w:type="spellStart"/>
-      <w:r>
-        <w:t>Mendez</w:t>
-      </w:r>
-      <w:proofErr w:type="spellEnd"/>
     </w:p>
     <w:p>
       <w:pPr>
         <w:jc w:val="center"/>
       </w:pPr>
-      <w:r>
-        <w:t xml:space="preserve">                   </w:t>
-      </w:r>
+    </w:p>
+    <w:p>
+      <w:pPr>
+        <w:jc w:val="center"/>
+      </w:pPr>
+    </w:p>
+    <w:p>
+      <w:pPr>
+        <w:jc w:val="center"/>
+      </w:pPr>
+      <w:bookmarkStart w:id="0" w:name="_GoBack"/>
+      <w:bookmarkEnd w:id="0"/>
       <w:proofErr w:type="spellStart"/>
       <w:r>
         <w:t>Ludwin</w:t>
@@ -104,15 +102,38 @@
         <w:jc w:val="center"/>
       </w:pPr>
       <w:r>
-        <w:t xml:space="preserve">                      Santiago Valbuena </w:t>
+        <w:t xml:space="preserve">Santiago Valbuena </w:t>
       </w:r>
+      <w:proofErr w:type="spellStart"/>
+      <w:r>
+        <w:t>cabadia</w:t>
+      </w:r>
+      <w:proofErr w:type="spellEnd"/>
+    </w:p>
+    <w:p>
+      <w:pPr>
+        <w:jc w:val="center"/>
+      </w:pPr>
+      <w:proofErr w:type="spellStart"/>
+      <w:r>
+        <w:t>Duvan</w:t>
+      </w:r>
+      <w:proofErr w:type="spellEnd"/>
+      <w:r>
+        <w:t xml:space="preserve"> Felipe </w:t>
+      </w:r>
+      <w:proofErr w:type="spellStart"/>
+      <w:r>
+        <w:t>Mendez</w:t>
+      </w:r>
+      <w:proofErr w:type="spellEnd"/>
     </w:p>
     <w:p>
       <w:pPr>
         <w:jc w:val="center"/>
       </w:pPr>
       <w:r>
-        <w:t xml:space="preserve">                Cristian Barreto </w:t>
+        <w:t>Cristian Barreto</w:t>
       </w:r>
     </w:p>
     <w:p>
@@ -139,6 +160,9 @@
       <w:pPr>
         <w:jc w:val="center"/>
       </w:pPr>
+      <w:r>
+        <w:t>MANUAL TÉCNICO</w:t>
+      </w:r>
     </w:p>
     <w:p>
       <w:pPr>
@@ -155,11 +179,18 @@
         <w:jc w:val="center"/>
       </w:pPr>
       <w:r>
-        <w:t xml:space="preserve">Fecha: </w:t>
+        <w:t>STUNT RIDERS</w:t>
       </w:r>
-      <w:r>
-        <w:t>29/08/2025</w:t>
-      </w:r>
+    </w:p>
+    <w:p>
+      <w:pPr>
+        <w:jc w:val="center"/>
+      </w:pPr>
+    </w:p>
+    <w:p>
+      <w:pPr>
+        <w:jc w:val="center"/>
+      </w:pPr>
     </w:p>
     <w:p>
       <w:pPr>
@@ -170,7 +201,41 @@
       </w:r>
     </w:p>
     <w:p/>
+    <w:p>
+      <w:pPr>
+        <w:jc w:val="center"/>
+      </w:pPr>
+    </w:p>
     <w:p/>
+    <w:p>
+      <w:pPr>
+        <w:jc w:val="center"/>
+      </w:pPr>
+      <w:r>
+        <w:t>20/08/2025</w:t>
+      </w:r>
+    </w:p>
+    <w:p>
+      <w:pPr>
+        <w:jc w:val="center"/>
+      </w:pPr>
+      <w:r>
+        <w:t xml:space="preserve">Bogotá D.C </w:t>
+      </w:r>
+    </w:p>
+    <w:p>
+      <w:pPr>
+        <w:jc w:val="center"/>
+      </w:pPr>
+      <w:r>
+        <w:t>Sena centro de diseño y metrología</w:t>
+      </w:r>
+    </w:p>
+    <w:p>
+      <w:pPr>
+        <w:jc w:val="center"/>
+      </w:pPr>
+    </w:p>
     <w:p/>
     <w:p/>
     <w:p/>
@@ -1188,7 +1253,7 @@
               </w:rPr>
               <w:t xml:space="preserve">Documento: 26154879 , Nombres: Santiago , Apellidos: Valbuena , Correo: </w:t>
             </w:r>
-            <w:hyperlink r:id="rId4" w:history="1">
+            <w:hyperlink r:id="rId5" w:history="1">
               <w:r>
                 <w:rPr>
                   <w:rStyle w:val="Hipervnculo"/>
@@ -2434,7 +2499,7 @@
               </w:rPr>
               <w:t xml:space="preserve">Correo: </w:t>
             </w:r>
-            <w:hyperlink r:id="rId5" w:history="1">
+            <w:hyperlink r:id="rId6" w:history="1">
               <w:r>
                 <w:rPr>
                   <w:rStyle w:val="Hipervnculo"/>
@@ -3685,7 +3750,7 @@
               </w:rPr>
               <w:t xml:space="preserve">Correo: </w:t>
             </w:r>
-            <w:hyperlink r:id="rId6" w:history="1">
+            <w:hyperlink r:id="rId7" w:history="1">
               <w:r>
                 <w:rPr>
                   <w:rStyle w:val="Hipervnculo"/>
@@ -4947,7 +5012,7 @@
               </w:rPr>
               <w:t xml:space="preserve">Correo: </w:t>
             </w:r>
-            <w:hyperlink r:id="rId7" w:history="1">
+            <w:hyperlink r:id="rId8" w:history="1">
               <w:r>
                 <w:rPr>
                   <w:rStyle w:val="Hipervnculo"/>
@@ -6153,7 +6218,7 @@
               </w:rPr>
               <w:t xml:space="preserve">Correo: </w:t>
             </w:r>
-            <w:hyperlink r:id="rId8" w:history="1">
+            <w:hyperlink r:id="rId9" w:history="1">
               <w:r>
                 <w:rPr>
                   <w:rStyle w:val="Hipervnculo"/>
@@ -10247,21 +10312,7 @@
               <w:rPr>
                 <w:rFonts w:ascii="Times New Roman" w:hAnsi="Times New Roman" w:cs="Times New Roman"/>
               </w:rPr>
-              <w:t xml:space="preserve"> de </w:t>
-            </w:r>
-            <w:proofErr w:type="spellStart"/>
-            <w:r>
-              <w:rPr>
-                <w:rFonts w:ascii="Times New Roman" w:hAnsi="Times New Roman" w:cs="Times New Roman"/>
-              </w:rPr>
-              <w:t>los</w:t>
-            </w:r>
-            <w:proofErr w:type="spellEnd"/>
-            <w:r>
-              <w:rPr>
-                <w:rFonts w:ascii="Times New Roman" w:hAnsi="Times New Roman" w:cs="Times New Roman"/>
-              </w:rPr>
-              <w:t xml:space="preserve"> </w:t>
+              <w:t xml:space="preserve"> de los </w:t>
             </w:r>
             <w:proofErr w:type="spellStart"/>
             <w:r>
@@ -11895,10 +11946,7 @@
           </w:tcPr>
           <w:p>
             <w:r>
-              <w:t>TC00</w:t>
-            </w:r>
-            <w:r>
-              <w:t>1</w:t>
+              <w:t>TC001</w:t>
             </w:r>
           </w:p>
         </w:tc>
@@ -13249,11 +13297,11 @@
             </w:r>
             <w:proofErr w:type="spellEnd"/>
             <w:r>
-              <w:t xml:space="preserve"> principal a </w:t>
+              <w:t xml:space="preserve"> principal a una </w:t>
             </w:r>
             <w:proofErr w:type="spellStart"/>
             <w:r>
-              <w:t>una</w:t>
+              <w:t>sección</w:t>
             </w:r>
             <w:proofErr w:type="spellEnd"/>
             <w:r>
@@ -13261,27 +13309,11 @@
             </w:r>
             <w:proofErr w:type="spellStart"/>
             <w:r>
-              <w:t>sección</w:t>
+              <w:t>en</w:t>
             </w:r>
             <w:proofErr w:type="spellEnd"/>
             <w:r>
-              <w:t xml:space="preserve"> </w:t>
-            </w:r>
-            <w:proofErr w:type="spellStart"/>
-            <w:r>
-              <w:t>en</w:t>
-            </w:r>
-            <w:proofErr w:type="spellEnd"/>
-            <w:r>
-              <w:t xml:space="preserve"> </w:t>
-            </w:r>
-            <w:proofErr w:type="spellStart"/>
-            <w:r>
-              <w:t>el</w:t>
-            </w:r>
-            <w:proofErr w:type="spellEnd"/>
-            <w:r>
-              <w:t xml:space="preserve"> </w:t>
+              <w:t xml:space="preserve"> el </w:t>
             </w:r>
             <w:proofErr w:type="spellStart"/>
             <w:r>
@@ -13357,7 +13389,7 @@
               </w:rPr>
               <w:t xml:space="preserve">Correo: </w:t>
             </w:r>
-            <w:hyperlink r:id="rId9" w:history="1">
+            <w:hyperlink r:id="rId10" w:history="1">
               <w:r>
                 <w:rPr>
                   <w:rStyle w:val="Hipervnculo"/>
@@ -14279,13 +14311,7 @@
               </w:rPr>
             </w:pPr>
             <w:r>
-              <w:t xml:space="preserve">El sistema le mostrará al </w:t>
-            </w:r>
-            <w:r>
-              <w:t>administrador</w:t>
-            </w:r>
-            <w:r>
-              <w:t xml:space="preserve"> los mensajes, quejas y peticiones de los usuarios.</w:t>
+              <w:t>El sistema le mostrará al administrador los mensajes, quejas y peticiones de los usuarios.</w:t>
             </w:r>
           </w:p>
         </w:tc>
@@ -14641,7 +14667,7 @@
               </w:rPr>
               <w:t xml:space="preserve">Correo: </w:t>
             </w:r>
-            <w:hyperlink r:id="rId10" w:history="1">
+            <w:hyperlink r:id="rId11" w:history="1">
               <w:r>
                 <w:rPr>
                   <w:rStyle w:val="Hipervnculo"/>
@@ -14764,47 +14790,31 @@
             </w:r>
             <w:proofErr w:type="spellEnd"/>
             <w:r>
-              <w:t xml:space="preserve"> </w:t>
+              <w:t xml:space="preserve"> los </w:t>
             </w:r>
             <w:proofErr w:type="spellStart"/>
             <w:r>
-              <w:t>los</w:t>
+              <w:t>mensajes</w:t>
             </w:r>
             <w:proofErr w:type="spellEnd"/>
             <w:r>
-              <w:t xml:space="preserve"> </w:t>
+              <w:t xml:space="preserve">, </w:t>
             </w:r>
             <w:proofErr w:type="spellStart"/>
             <w:r>
-              <w:t>mensajes</w:t>
+              <w:t>quejas</w:t>
             </w:r>
             <w:proofErr w:type="spellEnd"/>
             <w:r>
-              <w:t xml:space="preserve">, </w:t>
+              <w:t xml:space="preserve"> y </w:t>
             </w:r>
             <w:proofErr w:type="spellStart"/>
             <w:r>
-              <w:t>quejas</w:t>
+              <w:t>peticiones</w:t>
             </w:r>
             <w:proofErr w:type="spellEnd"/>
             <w:r>
-              <w:t xml:space="preserve"> y </w:t>
-            </w:r>
-            <w:proofErr w:type="spellStart"/>
-            <w:r>
-              <w:t>peticiones</w:t>
-            </w:r>
-            <w:proofErr w:type="spellEnd"/>
-            <w:r>
-              <w:t xml:space="preserve"> de </w:t>
-            </w:r>
-            <w:proofErr w:type="spellStart"/>
-            <w:r>
-              <w:t>los</w:t>
-            </w:r>
-            <w:proofErr w:type="spellEnd"/>
-            <w:r>
-              <w:t xml:space="preserve"> </w:t>
+              <w:t xml:space="preserve"> de los </w:t>
             </w:r>
             <w:proofErr w:type="spellStart"/>
             <w:r>
@@ -15625,10 +15635,7 @@
               </w:rPr>
             </w:pPr>
             <w:r>
-              <w:t xml:space="preserve">EL usuario </w:t>
-            </w:r>
-            <w:r>
-              <w:t>encontrará los datos personales que diligenció en el formulario de registro, allí también podrá editarlos por si necesita actualizarlos.</w:t>
+              <w:t>EL usuario encontrará los datos personales que diligenció en el formulario de registro, allí también podrá editarlos por si necesita actualizarlos.</w:t>
             </w:r>
           </w:p>
         </w:tc>
@@ -15968,7 +15975,7 @@
               </w:rPr>
               <w:t xml:space="preserve">Correo: </w:t>
             </w:r>
-            <w:hyperlink r:id="rId11" w:history="1">
+            <w:hyperlink r:id="rId12" w:history="1">
               <w:r>
                 <w:rPr>
                   <w:rStyle w:val="Hipervnculo"/>
@@ -16083,35 +16090,75 @@
             </w:r>
             <w:proofErr w:type="spellEnd"/>
             <w:r>
+              <w:t xml:space="preserve"> los </w:t>
+            </w:r>
+            <w:proofErr w:type="spellStart"/>
+            <w:r>
+              <w:t>datos</w:t>
+            </w:r>
+            <w:proofErr w:type="spellEnd"/>
+            <w:r>
               <w:t xml:space="preserve"> </w:t>
             </w:r>
             <w:proofErr w:type="spellStart"/>
             <w:r>
-              <w:t>los</w:t>
+              <w:t>personales</w:t>
             </w:r>
             <w:proofErr w:type="spellEnd"/>
             <w:r>
+              <w:t xml:space="preserve"> que </w:t>
+            </w:r>
+            <w:proofErr w:type="spellStart"/>
+            <w:r>
+              <w:t>diligenció</w:t>
+            </w:r>
+            <w:proofErr w:type="spellEnd"/>
+            <w:r>
               <w:t xml:space="preserve"> </w:t>
             </w:r>
             <w:proofErr w:type="spellStart"/>
             <w:r>
-              <w:t>datos</w:t>
+              <w:t>en</w:t>
             </w:r>
             <w:proofErr w:type="spellEnd"/>
             <w:r>
+              <w:t xml:space="preserve"> el </w:t>
+            </w:r>
+            <w:proofErr w:type="spellStart"/>
+            <w:r>
+              <w:t>formulario</w:t>
+            </w:r>
+            <w:proofErr w:type="spellEnd"/>
+            <w:r>
+              <w:t xml:space="preserve"> de </w:t>
+            </w:r>
+            <w:proofErr w:type="spellStart"/>
+            <w:r>
+              <w:t>registro</w:t>
+            </w:r>
+            <w:proofErr w:type="spellEnd"/>
+            <w:r>
+              <w:t xml:space="preserve">, </w:t>
+            </w:r>
+            <w:proofErr w:type="spellStart"/>
+            <w:r>
+              <w:t>allí</w:t>
+            </w:r>
+            <w:proofErr w:type="spellEnd"/>
+            <w:r>
               <w:t xml:space="preserve"> </w:t>
             </w:r>
             <w:proofErr w:type="spellStart"/>
             <w:r>
-              <w:t>personales</w:t>
+              <w:t>también</w:t>
             </w:r>
             <w:proofErr w:type="spellEnd"/>
             <w:r>
-              <w:t xml:space="preserve"> que </w:t>
+              <w:t xml:space="preserve"> </w:t>
             </w:r>
             <w:proofErr w:type="spellStart"/>
             <w:r>
-              <w:t>diligenció</w:t>
+              <w:t>podrá</w:t>
             </w:r>
             <w:proofErr w:type="spellEnd"/>
             <w:r>
@@ -16119,67 +16166,11 @@
             </w:r>
             <w:proofErr w:type="spellStart"/>
             <w:r>
-              <w:t>en</w:t>
+              <w:t>editarlos</w:t>
             </w:r>
             <w:proofErr w:type="spellEnd"/>
             <w:r>
-              <w:t xml:space="preserve"> </w:t>
-            </w:r>
-            <w:proofErr w:type="spellStart"/>
-            <w:r>
-              <w:t>el</w:t>
-            </w:r>
-            <w:proofErr w:type="spellEnd"/>
-            <w:r>
-              <w:t xml:space="preserve"> </w:t>
-            </w:r>
-            <w:proofErr w:type="spellStart"/>
-            <w:r>
-              <w:t>formulario</w:t>
-            </w:r>
-            <w:proofErr w:type="spellEnd"/>
-            <w:r>
-              <w:t xml:space="preserve"> de </w:t>
-            </w:r>
-            <w:proofErr w:type="spellStart"/>
-            <w:r>
-              <w:t>registro</w:t>
-            </w:r>
-            <w:proofErr w:type="spellEnd"/>
-            <w:r>
-              <w:t xml:space="preserve">, </w:t>
-            </w:r>
-            <w:proofErr w:type="spellStart"/>
-            <w:r>
-              <w:t>allí</w:t>
-            </w:r>
-            <w:proofErr w:type="spellEnd"/>
-            <w:r>
-              <w:t xml:space="preserve"> también </w:t>
-            </w:r>
-            <w:proofErr w:type="spellStart"/>
-            <w:r>
-              <w:t>podrá</w:t>
-            </w:r>
-            <w:proofErr w:type="spellEnd"/>
-            <w:r>
-              <w:t xml:space="preserve"> </w:t>
-            </w:r>
-            <w:proofErr w:type="spellStart"/>
-            <w:r>
-              <w:t>editarlos</w:t>
-            </w:r>
-            <w:proofErr w:type="spellEnd"/>
-            <w:r>
-              <w:t xml:space="preserve"> </w:t>
-            </w:r>
-            <w:proofErr w:type="spellStart"/>
-            <w:r>
-              <w:t>por</w:t>
-            </w:r>
-            <w:proofErr w:type="spellEnd"/>
-            <w:r>
-              <w:t xml:space="preserve"> </w:t>
+              <w:t xml:space="preserve"> por </w:t>
             </w:r>
             <w:proofErr w:type="spellStart"/>
             <w:r>
@@ -16266,14 +16257,7 @@
                 <w:rFonts w:ascii="Times New Roman" w:hAnsi="Times New Roman" w:cs="Times New Roman"/>
                 <w:lang w:val="es-CO"/>
               </w:rPr>
-              <w:t xml:space="preserve">El </w:t>
-            </w:r>
-            <w:r>
-              <w:rPr>
-                <w:rFonts w:ascii="Times New Roman" w:hAnsi="Times New Roman" w:cs="Times New Roman"/>
-                <w:lang w:val="es-CO"/>
-              </w:rPr>
-              <w:t xml:space="preserve">usuario ve su perfil personal con </w:t>
+              <w:t xml:space="preserve">El usuario ve su perfil personal con </w:t>
             </w:r>
             <w:proofErr w:type="gramStart"/>
             <w:r>
@@ -17333,10 +17317,7 @@
             </w:r>
             <w:proofErr w:type="spellEnd"/>
             <w:r>
-              <w:t xml:space="preserve"> </w:t>
-            </w:r>
-            <w:r>
-              <w:t xml:space="preserve"> </w:t>
+              <w:t xml:space="preserve">  </w:t>
             </w:r>
             <w:proofErr w:type="spellStart"/>
             <w:r>
@@ -17413,7 +17394,7 @@
               </w:rPr>
               <w:t xml:space="preserve">Correo: </w:t>
             </w:r>
-            <w:hyperlink r:id="rId12" w:history="1">
+            <w:hyperlink r:id="rId13" w:history="1">
               <w:r>
                 <w:rPr>
                   <w:rStyle w:val="Hipervnculo"/>
@@ -17520,17 +17501,19 @@
             </w:r>
             <w:proofErr w:type="spellEnd"/>
             <w:r>
-              <w:t xml:space="preserve"> vera </w:t>
+              <w:t xml:space="preserve"> </w:t>
+            </w:r>
+            <w:proofErr w:type="spellStart"/>
+            <w:r>
+              <w:t>vera</w:t>
+            </w:r>
+            <w:proofErr w:type="spellEnd"/>
+            <w:r>
+              <w:t xml:space="preserve"> </w:t>
             </w:r>
             <w:proofErr w:type="gramStart"/>
             <w:r>
-              <w:t>un</w:t>
-            </w:r>
-            <w:r>
-              <w:t xml:space="preserve"> </w:t>
-            </w:r>
-            <w:r>
-              <w:t xml:space="preserve"> </w:t>
+              <w:t xml:space="preserve">un  </w:t>
             </w:r>
             <w:proofErr w:type="spellStart"/>
             <w:r>
@@ -17547,14 +17530,51 @@
             </w:r>
             <w:proofErr w:type="spellEnd"/>
             <w:r>
-              <w:t xml:space="preserve"> se vera</w:t>
-            </w:r>
+              <w:t xml:space="preserve"> se </w:t>
+            </w:r>
+            <w:proofErr w:type="spellStart"/>
+            <w:r>
+              <w:t>vera</w:t>
+            </w:r>
+            <w:proofErr w:type="spellEnd"/>
+            <w:r>
+              <w:t xml:space="preserve"> una </w:t>
+            </w:r>
+            <w:proofErr w:type="spellStart"/>
+            <w:r>
+              <w:t>lista</w:t>
+            </w:r>
+            <w:proofErr w:type="spellEnd"/>
+            <w:r>
+              <w:t xml:space="preserve"> de </w:t>
+            </w:r>
+            <w:proofErr w:type="spellStart"/>
+            <w:r>
+              <w:t>todas</w:t>
+            </w:r>
+            <w:proofErr w:type="spellEnd"/>
+            <w:r>
+              <w:t xml:space="preserve"> las </w:t>
+            </w:r>
+            <w:proofErr w:type="spellStart"/>
+            <w:r>
+              <w:t>compras</w:t>
+            </w:r>
+            <w:proofErr w:type="spellEnd"/>
+            <w:r>
+              <w:t xml:space="preserve"> que se </w:t>
+            </w:r>
+            <w:proofErr w:type="spellStart"/>
+            <w:r>
+              <w:t>han</w:t>
+            </w:r>
+            <w:proofErr w:type="spellEnd"/>
             <w:r>
               <w:t xml:space="preserve"> </w:t>
             </w:r>
             <w:proofErr w:type="spellStart"/>
             <w:r>
-              <w:t>una</w:t>
+              <w:t>realizado</w:t>
             </w:r>
             <w:proofErr w:type="spellEnd"/>
             <w:r>
@@ -17562,99 +17582,43 @@
             </w:r>
             <w:proofErr w:type="spellStart"/>
             <w:r>
-              <w:t>lista</w:t>
+              <w:t>mostrando</w:t>
             </w:r>
             <w:proofErr w:type="spellEnd"/>
             <w:r>
-              <w:t xml:space="preserve"> de </w:t>
+              <w:t xml:space="preserve"> </w:t>
             </w:r>
             <w:proofErr w:type="spellStart"/>
             <w:r>
-              <w:t>todas</w:t>
+              <w:t>nombre</w:t>
             </w:r>
             <w:proofErr w:type="spellEnd"/>
             <w:r>
-              <w:t xml:space="preserve"> las </w:t>
+              <w:t xml:space="preserve">, </w:t>
             </w:r>
             <w:proofErr w:type="spellStart"/>
             <w:r>
-              <w:t>compras</w:t>
+              <w:t>código</w:t>
             </w:r>
             <w:proofErr w:type="spellEnd"/>
             <w:r>
-              <w:t xml:space="preserve"> que se </w:t>
+              <w:t xml:space="preserve">, </w:t>
             </w:r>
             <w:proofErr w:type="spellStart"/>
             <w:r>
-              <w:t>han</w:t>
+              <w:t>descripción</w:t>
             </w:r>
             <w:proofErr w:type="spellEnd"/>
             <w:r>
-              <w:t xml:space="preserve"> </w:t>
+              <w:t xml:space="preserve"> y el total que </w:t>
             </w:r>
             <w:proofErr w:type="spellStart"/>
             <w:r>
-              <w:t>realizado</w:t>
+              <w:t>pagó</w:t>
             </w:r>
             <w:proofErr w:type="spellEnd"/>
             <w:r>
-              <w:t xml:space="preserve"> </w:t>
-            </w:r>
-            <w:proofErr w:type="spellStart"/>
-            <w:r>
-              <w:t>mostrando</w:t>
-            </w:r>
-            <w:proofErr w:type="spellEnd"/>
-            <w:r>
-              <w:t xml:space="preserve"> </w:t>
-            </w:r>
-            <w:proofErr w:type="spellStart"/>
-            <w:r>
-              <w:t>nombre</w:t>
-            </w:r>
-            <w:proofErr w:type="spellEnd"/>
-            <w:r>
-              <w:t xml:space="preserve">, </w:t>
-            </w:r>
-            <w:proofErr w:type="spellStart"/>
-            <w:r>
-              <w:t>código</w:t>
-            </w:r>
-            <w:proofErr w:type="spellEnd"/>
-            <w:r>
-              <w:t xml:space="preserve">, </w:t>
-            </w:r>
-            <w:proofErr w:type="spellStart"/>
-            <w:r>
-              <w:t>descripción</w:t>
-            </w:r>
-            <w:proofErr w:type="spellEnd"/>
-            <w:r>
-              <w:t xml:space="preserve"> y </w:t>
-            </w:r>
-            <w:proofErr w:type="spellStart"/>
-            <w:r>
-              <w:t>el</w:t>
-            </w:r>
-            <w:proofErr w:type="spellEnd"/>
-            <w:r>
-              <w:t xml:space="preserve"> total que </w:t>
-            </w:r>
-            <w:proofErr w:type="spellStart"/>
-            <w:r>
-              <w:t>pagó</w:t>
-            </w:r>
-            <w:proofErr w:type="spellEnd"/>
-            <w:r>
-              <w:t xml:space="preserve"> </w:t>
-            </w:r>
-            <w:proofErr w:type="spellStart"/>
-            <w:r>
-              <w:t>por</w:t>
-            </w:r>
-            <w:proofErr w:type="spellEnd"/>
-            <w:r>
-              <w:t xml:space="preserve"> ese </w:t>
+              <w:t xml:space="preserve"> por ese </w:t>
             </w:r>
             <w:proofErr w:type="spellStart"/>
             <w:r>
@@ -18103,10 +18067,7 @@
               </w:rPr>
             </w:pPr>
             <w:r>
-              <w:t xml:space="preserve">Catálogo de </w:t>
-            </w:r>
-            <w:r>
-              <w:t xml:space="preserve">productos </w:t>
+              <w:t xml:space="preserve">Catálogo de productos </w:t>
             </w:r>
             <w:r>
               <w:tab/>
@@ -18480,10 +18441,7 @@
               </w:rPr>
             </w:pPr>
             <w:r>
-              <w:t>S</w:t>
-            </w:r>
-            <w:r>
-              <w:t>e mostrarán todos los productos cargados al sistema ordenados por categorías y donde se mostrará el nombre y la descripción de cada producto</w:t>
+              <w:t>Se mostrarán todos los productos cargados al sistema ordenados por categorías y donde se mostrará el nombre y la descripción de cada producto</w:t>
             </w:r>
           </w:p>
         </w:tc>
@@ -18796,7 +18754,7 @@
               </w:rPr>
               <w:t xml:space="preserve">Correo: </w:t>
             </w:r>
-            <w:hyperlink r:id="rId13" w:history="1">
+            <w:hyperlink r:id="rId14" w:history="1">
               <w:r>
                 <w:rPr>
                   <w:rStyle w:val="Hipervnculo"/>
@@ -18911,87 +18869,63 @@
             </w:r>
             <w:proofErr w:type="spellEnd"/>
             <w:r>
+              <w:t xml:space="preserve"> los </w:t>
+            </w:r>
+            <w:proofErr w:type="spellStart"/>
+            <w:r>
+              <w:t>productos</w:t>
+            </w:r>
+            <w:proofErr w:type="spellEnd"/>
+            <w:r>
               <w:t xml:space="preserve"> </w:t>
             </w:r>
             <w:proofErr w:type="spellStart"/>
             <w:r>
-              <w:t>los</w:t>
+              <w:t>cargados</w:t>
             </w:r>
             <w:proofErr w:type="spellEnd"/>
             <w:r>
+              <w:t xml:space="preserve"> al </w:t>
+            </w:r>
+            <w:proofErr w:type="spellStart"/>
+            <w:r>
+              <w:t>sistema</w:t>
+            </w:r>
+            <w:proofErr w:type="spellEnd"/>
+            <w:r>
               <w:t xml:space="preserve"> </w:t>
             </w:r>
             <w:proofErr w:type="spellStart"/>
             <w:r>
-              <w:t>productos</w:t>
+              <w:t>ordenados</w:t>
             </w:r>
             <w:proofErr w:type="spellEnd"/>
             <w:r>
-              <w:t xml:space="preserve"> </w:t>
+              <w:t xml:space="preserve"> por </w:t>
             </w:r>
             <w:proofErr w:type="spellStart"/>
             <w:r>
-              <w:t>cargados</w:t>
+              <w:t>categorías</w:t>
             </w:r>
             <w:proofErr w:type="spellEnd"/>
             <w:r>
-              <w:t xml:space="preserve"> al </w:t>
+              <w:t xml:space="preserve"> y </w:t>
             </w:r>
             <w:proofErr w:type="spellStart"/>
             <w:r>
-              <w:t>sistema</w:t>
+              <w:t>donde</w:t>
             </w:r>
             <w:proofErr w:type="spellEnd"/>
             <w:r>
-              <w:t xml:space="preserve"> </w:t>
+              <w:t xml:space="preserve"> se </w:t>
             </w:r>
             <w:proofErr w:type="spellStart"/>
             <w:r>
-              <w:t>ordenados</w:t>
+              <w:t>mostrará</w:t>
             </w:r>
             <w:proofErr w:type="spellEnd"/>
             <w:r>
-              <w:t xml:space="preserve"> </w:t>
-            </w:r>
-            <w:proofErr w:type="spellStart"/>
-            <w:r>
-              <w:t>por</w:t>
-            </w:r>
-            <w:proofErr w:type="spellEnd"/>
-            <w:r>
-              <w:t xml:space="preserve"> </w:t>
-            </w:r>
-            <w:proofErr w:type="spellStart"/>
-            <w:r>
-              <w:t>categorías</w:t>
-            </w:r>
-            <w:proofErr w:type="spellEnd"/>
-            <w:r>
-              <w:t xml:space="preserve"> y </w:t>
-            </w:r>
-            <w:proofErr w:type="spellStart"/>
-            <w:r>
-              <w:t>donde</w:t>
-            </w:r>
-            <w:proofErr w:type="spellEnd"/>
-            <w:r>
-              <w:t xml:space="preserve"> se </w:t>
-            </w:r>
-            <w:proofErr w:type="spellStart"/>
-            <w:r>
-              <w:t>mostrará</w:t>
-            </w:r>
-            <w:proofErr w:type="spellEnd"/>
-            <w:r>
-              <w:t xml:space="preserve"> </w:t>
-            </w:r>
-            <w:proofErr w:type="spellStart"/>
-            <w:r>
-              <w:t>el</w:t>
-            </w:r>
-            <w:proofErr w:type="spellEnd"/>
-            <w:r>
-              <w:t xml:space="preserve"> </w:t>
+              <w:t xml:space="preserve"> el </w:t>
             </w:r>
             <w:proofErr w:type="spellStart"/>
             <w:r>
@@ -20408,10 +20342,7 @@
           </w:tcPr>
           <w:p>
             <w:r>
-              <w:t>TC00</w:t>
-            </w:r>
-            <w:r>
-              <w:t>2</w:t>
+              <w:t>TC002</w:t>
             </w:r>
           </w:p>
         </w:tc>
@@ -20531,14 +20462,7 @@
                 <w:rFonts w:ascii="Times New Roman" w:hAnsi="Times New Roman" w:cs="Times New Roman"/>
                 <w:lang w:val="es-CO"/>
               </w:rPr>
-              <w:t xml:space="preserve"> </w:t>
-            </w:r>
-            <w:r>
-              <w:rPr>
-                <w:rFonts w:ascii="Times New Roman" w:hAnsi="Times New Roman" w:cs="Times New Roman"/>
-                <w:lang w:val="es-CO"/>
-              </w:rPr>
-              <w:t>3</w:t>
+              <w:t xml:space="preserve"> 3</w:t>
             </w:r>
             <w:r>
               <w:rPr>
@@ -21740,7 +21664,7 @@
               </w:rPr>
               <w:t xml:space="preserve">Correo: </w:t>
             </w:r>
-            <w:hyperlink r:id="rId14" w:history="1">
+            <w:hyperlink r:id="rId15" w:history="1">
               <w:r>
                 <w:rPr>
                   <w:rStyle w:val="Hipervnculo"/>
@@ -21767,13 +21691,7 @@
               <w:rPr>
                 <w:lang w:val="es-CO"/>
               </w:rPr>
-              <w:t>*******</w:t>
-            </w:r>
-            <w:r>
-              <w:rPr>
-                <w:lang w:val="es-CO"/>
-              </w:rPr>
-              <w:t xml:space="preserve"> Nombre: santiago valbuena, Producto: intercomunicador, Cantidad: 2, </w:t>
+              <w:t xml:space="preserve">******* Nombre: santiago valbuena, Producto: intercomunicador, Cantidad: 2, </w:t>
             </w:r>
             <w:r>
               <w:rPr>
@@ -22036,10 +21954,7 @@
           </w:tcPr>
           <w:p>
             <w:r>
-              <w:t>TC00</w:t>
-            </w:r>
-            <w:r>
-              <w:t>2</w:t>
+              <w:t>TC002</w:t>
             </w:r>
           </w:p>
         </w:tc>
@@ -22138,7 +22053,7 @@
               </w:rPr>
               <w:t xml:space="preserve">Correo: </w:t>
             </w:r>
-            <w:hyperlink r:id="rId15" w:history="1">
+            <w:hyperlink r:id="rId16" w:history="1">
               <w:r>
                 <w:rPr>
                   <w:rStyle w:val="Hipervnculo"/>
@@ -22165,13 +22080,7 @@
               <w:rPr>
                 <w:lang w:val="es-CO"/>
               </w:rPr>
-              <w:t xml:space="preserve">******* Nombre: santiago valbuena, </w:t>
-            </w:r>
-            <w:r>
-              <w:rPr>
-                <w:lang w:val="es-CO"/>
-              </w:rPr>
-              <w:t>sin productos agregados</w:t>
+              <w:t>******* Nombre: santiago valbuena, sin productos agregados</w:t>
             </w:r>
             <w:r>
               <w:rPr>
@@ -24565,14 +24474,7 @@
                 <w:rFonts w:ascii="Times New Roman" w:hAnsi="Times New Roman" w:cs="Times New Roman"/>
                 <w:lang w:val="es-CO"/>
               </w:rPr>
-              <w:t xml:space="preserve">Numero de la factura: </w:t>
-            </w:r>
-            <w:r>
-              <w:rPr>
-                <w:rFonts w:ascii="Times New Roman" w:hAnsi="Times New Roman" w:cs="Times New Roman"/>
-                <w:lang w:val="es-CO"/>
-              </w:rPr>
-              <w:t>214521663</w:t>
+              <w:t>Numero de la factura: 214521663</w:t>
             </w:r>
           </w:p>
         </w:tc>
@@ -24802,7 +24704,7 @@
 </file>
 
 <file path=word/styles.xml><?xml version="1.0" encoding="utf-8"?>
-<w:styles xmlns:mc="http://schemas.openxmlformats.org/markup-compatibility/2006" xmlns:r="http://schemas.openxmlformats.org/officeDocument/2006/relationships" xmlns:w="http://schemas.openxmlformats.org/wordprocessingml/2006/main" xmlns:w14="http://schemas.microsoft.com/office/word/2010/wordml" xmlns:w15="http://schemas.microsoft.com/office/word/2012/wordml" xmlns:w16cex="http://schemas.microsoft.com/office/word/2018/wordml/cex" xmlns:w16cid="http://schemas.microsoft.com/office/word/2016/wordml/cid" xmlns:w16="http://schemas.microsoft.com/office/word/2018/wordml" xmlns:w16du="http://schemas.microsoft.com/office/word/2023/wordml/word16du" xmlns:w16sdtdh="http://schemas.microsoft.com/office/word/2020/wordml/sdtdatahash" xmlns:w16sdtfl="http://schemas.microsoft.com/office/word/2024/wordml/sdtformatlock" xmlns:w16se="http://schemas.microsoft.com/office/word/2015/wordml/symex" mc:Ignorable="w14 w15 w16se w16cid w16 w16cex w16sdtdh w16sdtfl w16du">
+<w:styles xmlns:mc="http://schemas.openxmlformats.org/markup-compatibility/2006" xmlns:r="http://schemas.openxmlformats.org/officeDocument/2006/relationships" xmlns:w="http://schemas.openxmlformats.org/wordprocessingml/2006/main" xmlns:w14="http://schemas.microsoft.com/office/word/2010/wordml" xmlns:w15="http://schemas.microsoft.com/office/word/2012/wordml" xmlns:w16cid="http://schemas.microsoft.com/office/word/2016/wordml/cid" xmlns:w16se="http://schemas.microsoft.com/office/word/2015/wordml/symex" mc:Ignorable="w14 w15 w16se w16cid">
   <w:docDefaults>
     <w:rPrDefault>
       <w:rPr>
@@ -24818,7 +24720,7 @@
       </w:pPr>
     </w:pPrDefault>
   </w:docDefaults>
-  <w:latentStyles w:defLockedState="0" w:defUIPriority="99" w:defSemiHidden="0" w:defUnhideWhenUsed="0" w:defQFormat="0" w:count="376">
+  <w:latentStyles w:defLockedState="0" w:defUIPriority="99" w:defSemiHidden="0" w:defUnhideWhenUsed="0" w:defQFormat="0" w:count="375">
     <w:lsdException w:name="Normal" w:uiPriority="0" w:qFormat="1"/>
     <w:lsdException w:name="heading 1" w:uiPriority="9" w:qFormat="1"/>
     <w:lsdException w:name="heading 2" w:semiHidden="1" w:uiPriority="9" w:unhideWhenUsed="1" w:qFormat="1"/>
@@ -25194,7 +25096,6 @@
     <w:lsdException w:name="Smart Hyperlink" w:semiHidden="1" w:unhideWhenUsed="1"/>
     <w:lsdException w:name="Hashtag" w:semiHidden="1" w:unhideWhenUsed="1"/>
     <w:lsdException w:name="Unresolved Mention" w:semiHidden="1" w:unhideWhenUsed="1"/>
-    <w:lsdException w:name="Smart Link" w:semiHidden="1" w:unhideWhenUsed="1"/>
   </w:latentStyles>
   <w:style w:type="paragraph" w:default="1" w:styleId="Normal">
     <w:name w:val="Normal"/>
@@ -25250,6 +25151,7 @@
   <w:style w:type="character" w:default="1" w:styleId="Fuentedeprrafopredeter">
     <w:name w:val="Default Paragraph Font"/>
     <w:uiPriority w:val="1"/>
+    <w:semiHidden/>
     <w:unhideWhenUsed/>
   </w:style>
   <w:style w:type="table" w:default="1" w:styleId="Tablanormal">

</xml_diff>

<commit_message>
Cambio en manual de ejecucion
</commit_message>
<xml_diff>
--- a/manuales/PLANTILLA DE PLANIFICACIÓN Y EJECUCIÓN.docx
+++ b/manuales/PLANTILLA DE PLANIFICACIÓN Y EJECUCIÓN.docx
@@ -86,8 +86,6 @@
       <w:pPr>
         <w:jc w:val="center"/>
       </w:pPr>
-      <w:bookmarkStart w:id="0" w:name="_GoBack"/>
-      <w:bookmarkEnd w:id="0"/>
       <w:proofErr w:type="spellStart"/>
       <w:r>
         <w:t>Ludwin</w:t>
@@ -1138,8 +1136,8 @@
         <w:tblLook w:val="04A0" w:firstRow="1" w:lastRow="0" w:firstColumn="1" w:lastColumn="0" w:noHBand="0" w:noVBand="1"/>
       </w:tblPr>
       <w:tblGrid>
-        <w:gridCol w:w="2177"/>
-        <w:gridCol w:w="6881"/>
+        <w:gridCol w:w="1585"/>
+        <w:gridCol w:w="7776"/>
       </w:tblGrid>
       <w:tr>
         <w:trPr>
@@ -1186,8 +1184,17 @@
                 <w:rFonts w:ascii="Times New Roman" w:hAnsi="Times New Roman" w:cs="Times New Roman"/>
                 <w:b/>
               </w:rPr>
-              <w:t>Caso de Prueba</w:t>
-            </w:r>
+              <w:t xml:space="preserve">Caso de </w:t>
+            </w:r>
+            <w:proofErr w:type="spellStart"/>
+            <w:r>
+              <w:rPr>
+                <w:rFonts w:ascii="Times New Roman" w:hAnsi="Times New Roman" w:cs="Times New Roman"/>
+                <w:b/>
+              </w:rPr>
+              <w:t>Prueba</w:t>
+            </w:r>
+            <w:proofErr w:type="spellEnd"/>
           </w:p>
         </w:tc>
         <w:tc>
@@ -1226,12 +1233,21 @@
                 <w:b/>
               </w:rPr>
             </w:pPr>
-            <w:r>
-              <w:rPr>
-                <w:rFonts w:ascii="Times New Roman" w:hAnsi="Times New Roman" w:cs="Times New Roman"/>
-                <w:b/>
-              </w:rPr>
-              <w:t>Datos de Entrada</w:t>
+            <w:proofErr w:type="spellStart"/>
+            <w:r>
+              <w:rPr>
+                <w:rFonts w:ascii="Times New Roman" w:hAnsi="Times New Roman" w:cs="Times New Roman"/>
+                <w:b/>
+              </w:rPr>
+              <w:t>Datos</w:t>
+            </w:r>
+            <w:proofErr w:type="spellEnd"/>
+            <w:r>
+              <w:rPr>
+                <w:rFonts w:ascii="Times New Roman" w:hAnsi="Times New Roman" w:cs="Times New Roman"/>
+                <w:b/>
+              </w:rPr>
+              <w:t xml:space="preserve"> de Entrada</w:t>
             </w:r>
           </w:p>
         </w:tc>
@@ -1300,13 +1316,31 @@
                 <w:b/>
               </w:rPr>
             </w:pPr>
-            <w:r>
-              <w:rPr>
-                <w:rFonts w:ascii="Times New Roman" w:hAnsi="Times New Roman" w:cs="Times New Roman"/>
-                <w:b/>
-              </w:rPr>
-              <w:t>Resultado Esperado</w:t>
-            </w:r>
+            <w:proofErr w:type="spellStart"/>
+            <w:r>
+              <w:rPr>
+                <w:rFonts w:ascii="Times New Roman" w:hAnsi="Times New Roman" w:cs="Times New Roman"/>
+                <w:b/>
+              </w:rPr>
+              <w:t>Resultado</w:t>
+            </w:r>
+            <w:proofErr w:type="spellEnd"/>
+            <w:r>
+              <w:rPr>
+                <w:rFonts w:ascii="Times New Roman" w:hAnsi="Times New Roman" w:cs="Times New Roman"/>
+                <w:b/>
+              </w:rPr>
+              <w:t xml:space="preserve"> </w:t>
+            </w:r>
+            <w:proofErr w:type="spellStart"/>
+            <w:r>
+              <w:rPr>
+                <w:rFonts w:ascii="Times New Roman" w:hAnsi="Times New Roman" w:cs="Times New Roman"/>
+                <w:b/>
+              </w:rPr>
+              <w:t>Esperado</w:t>
+            </w:r>
+            <w:proofErr w:type="spellEnd"/>
           </w:p>
         </w:tc>
         <w:tc>
@@ -1345,13 +1379,31 @@
                 <w:b/>
               </w:rPr>
             </w:pPr>
-            <w:r>
-              <w:rPr>
-                <w:rFonts w:ascii="Times New Roman" w:hAnsi="Times New Roman" w:cs="Times New Roman"/>
-                <w:b/>
-              </w:rPr>
-              <w:t>Resultado Obtenido</w:t>
-            </w:r>
+            <w:proofErr w:type="spellStart"/>
+            <w:r>
+              <w:rPr>
+                <w:rFonts w:ascii="Times New Roman" w:hAnsi="Times New Roman" w:cs="Times New Roman"/>
+                <w:b/>
+              </w:rPr>
+              <w:t>Resultado</w:t>
+            </w:r>
+            <w:proofErr w:type="spellEnd"/>
+            <w:r>
+              <w:rPr>
+                <w:rFonts w:ascii="Times New Roman" w:hAnsi="Times New Roman" w:cs="Times New Roman"/>
+                <w:b/>
+              </w:rPr>
+              <w:t xml:space="preserve"> </w:t>
+            </w:r>
+            <w:proofErr w:type="spellStart"/>
+            <w:r>
+              <w:rPr>
+                <w:rFonts w:ascii="Times New Roman" w:hAnsi="Times New Roman" w:cs="Times New Roman"/>
+                <w:b/>
+              </w:rPr>
+              <w:t>Obtenido</w:t>
+            </w:r>
+            <w:proofErr w:type="spellEnd"/>
           </w:p>
         </w:tc>
         <w:tc>
@@ -1411,7 +1463,23 @@
                 <w:rFonts w:ascii="Times New Roman" w:hAnsi="Times New Roman" w:cs="Times New Roman"/>
                 <w:b/>
               </w:rPr>
-              <w:t>Estado (OK/Fallo)</w:t>
+              <w:t>Estado (OK/</w:t>
+            </w:r>
+            <w:proofErr w:type="spellStart"/>
+            <w:r>
+              <w:rPr>
+                <w:rFonts w:ascii="Times New Roman" w:hAnsi="Times New Roman" w:cs="Times New Roman"/>
+                <w:b/>
+              </w:rPr>
+              <w:t>Fallo</w:t>
+            </w:r>
+            <w:proofErr w:type="spellEnd"/>
+            <w:r>
+              <w:rPr>
+                <w:rFonts w:ascii="Times New Roman" w:hAnsi="Times New Roman" w:cs="Times New Roman"/>
+                <w:b/>
+              </w:rPr>
+              <w:t>)</w:t>
             </w:r>
           </w:p>
         </w:tc>
@@ -1447,13 +1515,15 @@
               <w:rPr>
                 <w:rFonts w:ascii="Times New Roman" w:hAnsi="Times New Roman" w:cs="Times New Roman"/>
                 <w:b/>
-              </w:rPr>
-            </w:pPr>
-            <w:r>
-              <w:rPr>
-                <w:rFonts w:ascii="Times New Roman" w:hAnsi="Times New Roman" w:cs="Times New Roman"/>
-                <w:b/>
-              </w:rPr>
+                <w:lang w:val="es-CO"/>
+              </w:rPr>
+            </w:pPr>
+            <w:r>
+              <w:rPr>
+                <w:rFonts w:ascii="Times New Roman" w:hAnsi="Times New Roman" w:cs="Times New Roman"/>
+                <w:b/>
+              </w:rPr>
+              <w:lastRenderedPageBreak/>
               <w:t>Observaciones</w:t>
             </w:r>
           </w:p>
@@ -1468,6 +1538,46 @@
                 <w:rFonts w:ascii="Times New Roman" w:hAnsi="Times New Roman" w:cs="Times New Roman"/>
               </w:rPr>
             </w:pPr>
+            <w:r>
+              <w:rPr>
+                <w:rFonts w:ascii="Times New Roman" w:hAnsi="Times New Roman" w:cs="Times New Roman"/>
+              </w:rPr>
+              <w:drawing>
+                <wp:inline distT="0" distB="0" distL="0" distR="0" wp14:anchorId="1748CEDA" wp14:editId="4090DD86">
+                  <wp:extent cx="4800994" cy="5535039"/>
+                  <wp:effectExtent l="0" t="0" r="0" b="8890"/>
+                  <wp:docPr id="1" name="Imagen 1"/>
+                  <wp:cNvGraphicFramePr>
+                    <a:graphicFrameLocks xmlns:a="http://schemas.openxmlformats.org/drawingml/2006/main" noChangeAspect="1"/>
+                  </wp:cNvGraphicFramePr>
+                  <a:graphic xmlns:a="http://schemas.openxmlformats.org/drawingml/2006/main">
+                    <a:graphicData uri="http://schemas.openxmlformats.org/drawingml/2006/picture">
+                      <pic:pic xmlns:pic="http://schemas.openxmlformats.org/drawingml/2006/picture">
+                        <pic:nvPicPr>
+                          <pic:cNvPr id="1" name=""/>
+                          <pic:cNvPicPr/>
+                        </pic:nvPicPr>
+                        <pic:blipFill>
+                          <a:blip r:embed="rId6"/>
+                          <a:stretch>
+                            <a:fillRect/>
+                          </a:stretch>
+                        </pic:blipFill>
+                        <pic:spPr>
+                          <a:xfrm>
+                            <a:off x="0" y="0"/>
+                            <a:ext cx="4817196" cy="5553719"/>
+                          </a:xfrm>
+                          <a:prstGeom prst="rect">
+                            <a:avLst/>
+                          </a:prstGeom>
+                        </pic:spPr>
+                      </pic:pic>
+                    </a:graphicData>
+                  </a:graphic>
+                </wp:inline>
+              </w:drawing>
+            </w:r>
           </w:p>
         </w:tc>
       </w:tr>
@@ -1496,6 +1606,800 @@
         </w:rPr>
       </w:pPr>
     </w:p>
+    <w:tbl>
+      <w:tblPr>
+        <w:tblpPr w:leftFromText="141" w:rightFromText="141" w:vertAnchor="page" w:horzAnchor="margin" w:tblpXSpec="center" w:tblpY="10531"/>
+        <w:tblW w:w="10163" w:type="dxa"/>
+        <w:tblCellMar>
+          <w:left w:w="70" w:type="dxa"/>
+          <w:right w:w="70" w:type="dxa"/>
+        </w:tblCellMar>
+        <w:tblLook w:val="04A0" w:firstRow="1" w:lastRow="0" w:firstColumn="1" w:lastColumn="0" w:noHBand="0" w:noVBand="1"/>
+      </w:tblPr>
+      <w:tblGrid>
+        <w:gridCol w:w="2703"/>
+        <w:gridCol w:w="1120"/>
+        <w:gridCol w:w="1984"/>
+        <w:gridCol w:w="2170"/>
+        <w:gridCol w:w="2186"/>
+      </w:tblGrid>
+      <w:tr>
+        <w:trPr>
+          <w:trHeight w:val="308"/>
+        </w:trPr>
+        <w:tc>
+          <w:tcPr>
+            <w:tcW w:w="2703" w:type="dxa"/>
+            <w:tcBorders>
+              <w:top w:val="single" w:sz="4" w:space="0" w:color="000000"/>
+              <w:left w:val="single" w:sz="4" w:space="0" w:color="000000"/>
+              <w:bottom w:val="single" w:sz="4" w:space="0" w:color="000000"/>
+              <w:right w:val="single" w:sz="4" w:space="0" w:color="000000"/>
+            </w:tcBorders>
+            <w:noWrap/>
+            <w:vAlign w:val="center"/>
+            <w:hideMark/>
+          </w:tcPr>
+          <w:p>
+            <w:pPr>
+              <w:spacing w:after="0" w:line="240" w:lineRule="auto"/>
+              <w:rPr>
+                <w:rFonts w:ascii="Times New Roman" w:eastAsia="Times New Roman" w:hAnsi="Times New Roman" w:cs="Times New Roman"/>
+                <w:b/>
+                <w:bCs/>
+                <w:color w:val="000000"/>
+                <w:lang w:eastAsia="es-CO"/>
+              </w:rPr>
+            </w:pPr>
+            <w:r>
+              <w:rPr>
+                <w:rFonts w:ascii="Times New Roman" w:eastAsia="Times New Roman" w:hAnsi="Times New Roman" w:cs="Times New Roman"/>
+                <w:b/>
+                <w:bCs/>
+                <w:color w:val="000000"/>
+                <w:lang w:eastAsia="es-CO"/>
+              </w:rPr>
+              <w:lastRenderedPageBreak/>
+              <w:t>Título de la prueba</w:t>
+            </w:r>
+          </w:p>
+        </w:tc>
+        <w:tc>
+          <w:tcPr>
+            <w:tcW w:w="1120" w:type="dxa"/>
+            <w:tcBorders>
+              <w:top w:val="single" w:sz="4" w:space="0" w:color="000000"/>
+              <w:left w:val="nil"/>
+              <w:bottom w:val="single" w:sz="4" w:space="0" w:color="000000"/>
+              <w:right w:val="single" w:sz="4" w:space="0" w:color="000000"/>
+            </w:tcBorders>
+            <w:noWrap/>
+            <w:vAlign w:val="center"/>
+            <w:hideMark/>
+          </w:tcPr>
+          <w:p>
+            <w:pPr>
+              <w:spacing w:after="0" w:line="240" w:lineRule="auto"/>
+              <w:rPr>
+                <w:rFonts w:ascii="Times New Roman" w:eastAsia="Times New Roman" w:hAnsi="Times New Roman" w:cs="Times New Roman"/>
+                <w:b/>
+                <w:bCs/>
+                <w:color w:val="000000"/>
+                <w:lang w:eastAsia="es-CO"/>
+              </w:rPr>
+            </w:pPr>
+            <w:r>
+              <w:rPr>
+                <w:rFonts w:ascii="Times New Roman" w:eastAsia="Times New Roman" w:hAnsi="Times New Roman" w:cs="Times New Roman"/>
+                <w:b/>
+                <w:bCs/>
+                <w:color w:val="000000"/>
+                <w:lang w:eastAsia="es-CO"/>
+              </w:rPr>
+              <w:t>Prioridad</w:t>
+            </w:r>
+          </w:p>
+        </w:tc>
+        <w:tc>
+          <w:tcPr>
+            <w:tcW w:w="1984" w:type="dxa"/>
+            <w:tcBorders>
+              <w:top w:val="single" w:sz="4" w:space="0" w:color="000000"/>
+              <w:left w:val="nil"/>
+              <w:bottom w:val="single" w:sz="4" w:space="0" w:color="000000"/>
+              <w:right w:val="single" w:sz="4" w:space="0" w:color="000000"/>
+            </w:tcBorders>
+            <w:noWrap/>
+            <w:vAlign w:val="center"/>
+            <w:hideMark/>
+          </w:tcPr>
+          <w:p>
+            <w:pPr>
+              <w:spacing w:after="0" w:line="240" w:lineRule="auto"/>
+              <w:rPr>
+                <w:rFonts w:ascii="Times New Roman" w:eastAsia="Times New Roman" w:hAnsi="Times New Roman" w:cs="Times New Roman"/>
+                <w:b/>
+                <w:bCs/>
+                <w:color w:val="000000"/>
+                <w:lang w:eastAsia="es-CO"/>
+              </w:rPr>
+            </w:pPr>
+            <w:r>
+              <w:rPr>
+                <w:rFonts w:ascii="Times New Roman" w:eastAsia="Times New Roman" w:hAnsi="Times New Roman" w:cs="Times New Roman"/>
+                <w:b/>
+                <w:bCs/>
+                <w:color w:val="000000"/>
+                <w:lang w:eastAsia="es-CO"/>
+              </w:rPr>
+              <w:t>Id de caso de prueba</w:t>
+            </w:r>
+          </w:p>
+        </w:tc>
+        <w:tc>
+          <w:tcPr>
+            <w:tcW w:w="2170" w:type="dxa"/>
+            <w:tcBorders>
+              <w:top w:val="single" w:sz="4" w:space="0" w:color="000000"/>
+              <w:left w:val="nil"/>
+              <w:bottom w:val="single" w:sz="4" w:space="0" w:color="000000"/>
+              <w:right w:val="single" w:sz="4" w:space="0" w:color="000000"/>
+            </w:tcBorders>
+            <w:noWrap/>
+            <w:vAlign w:val="center"/>
+            <w:hideMark/>
+          </w:tcPr>
+          <w:p>
+            <w:pPr>
+              <w:spacing w:after="0" w:line="240" w:lineRule="auto"/>
+              <w:rPr>
+                <w:rFonts w:ascii="Times New Roman" w:eastAsia="Times New Roman" w:hAnsi="Times New Roman" w:cs="Times New Roman"/>
+                <w:b/>
+                <w:bCs/>
+                <w:color w:val="000000"/>
+                <w:lang w:eastAsia="es-CO"/>
+              </w:rPr>
+            </w:pPr>
+            <w:r>
+              <w:rPr>
+                <w:rFonts w:ascii="Times New Roman" w:eastAsia="Times New Roman" w:hAnsi="Times New Roman" w:cs="Times New Roman"/>
+                <w:b/>
+                <w:bCs/>
+                <w:color w:val="000000"/>
+                <w:lang w:eastAsia="es-CO"/>
+              </w:rPr>
+              <w:t>Número de prueba</w:t>
+            </w:r>
+          </w:p>
+        </w:tc>
+        <w:tc>
+          <w:tcPr>
+            <w:tcW w:w="2186" w:type="dxa"/>
+            <w:tcBorders>
+              <w:top w:val="single" w:sz="4" w:space="0" w:color="000000"/>
+              <w:left w:val="nil"/>
+              <w:bottom w:val="single" w:sz="4" w:space="0" w:color="000000"/>
+              <w:right w:val="single" w:sz="4" w:space="0" w:color="000000"/>
+            </w:tcBorders>
+            <w:noWrap/>
+            <w:vAlign w:val="center"/>
+            <w:hideMark/>
+          </w:tcPr>
+          <w:p>
+            <w:pPr>
+              <w:spacing w:after="0" w:line="240" w:lineRule="auto"/>
+              <w:rPr>
+                <w:rFonts w:ascii="Times New Roman" w:eastAsia="Times New Roman" w:hAnsi="Times New Roman" w:cs="Times New Roman"/>
+                <w:b/>
+                <w:bCs/>
+                <w:color w:val="000000"/>
+                <w:lang w:eastAsia="es-CO"/>
+              </w:rPr>
+            </w:pPr>
+            <w:r>
+              <w:rPr>
+                <w:rFonts w:ascii="Times New Roman" w:eastAsia="Times New Roman" w:hAnsi="Times New Roman" w:cs="Times New Roman"/>
+                <w:b/>
+                <w:bCs/>
+                <w:color w:val="000000"/>
+                <w:lang w:eastAsia="es-CO"/>
+              </w:rPr>
+              <w:t>Fecha de la prueba</w:t>
+            </w:r>
+          </w:p>
+        </w:tc>
+      </w:tr>
+      <w:tr>
+        <w:trPr>
+          <w:trHeight w:val="427"/>
+        </w:trPr>
+        <w:tc>
+          <w:tcPr>
+            <w:tcW w:w="2703" w:type="dxa"/>
+            <w:tcBorders>
+              <w:top w:val="nil"/>
+              <w:left w:val="single" w:sz="4" w:space="0" w:color="000000"/>
+              <w:bottom w:val="single" w:sz="4" w:space="0" w:color="000000"/>
+              <w:right w:val="single" w:sz="4" w:space="0" w:color="000000"/>
+            </w:tcBorders>
+            <w:shd w:val="clear" w:color="EAEEF3" w:fill="EAEEF3"/>
+            <w:vAlign w:val="center"/>
+            <w:hideMark/>
+          </w:tcPr>
+          <w:p>
+            <w:pPr>
+              <w:spacing w:after="0" w:line="240" w:lineRule="auto"/>
+              <w:rPr>
+                <w:rFonts w:ascii="Times New Roman" w:eastAsia="Times New Roman" w:hAnsi="Times New Roman" w:cs="Times New Roman"/>
+                <w:color w:val="000000"/>
+                <w:lang w:eastAsia="es-CO"/>
+              </w:rPr>
+            </w:pPr>
+            <w:r>
+              <w:rPr>
+                <w:rFonts w:ascii="Times New Roman" w:eastAsia="Times New Roman" w:hAnsi="Times New Roman" w:cs="Times New Roman"/>
+                <w:color w:val="000000"/>
+                <w:lang w:eastAsia="es-CO"/>
+              </w:rPr>
+              <w:t>Iniciar Sesión</w:t>
+            </w:r>
+          </w:p>
+        </w:tc>
+        <w:tc>
+          <w:tcPr>
+            <w:tcW w:w="1120" w:type="dxa"/>
+            <w:tcBorders>
+              <w:top w:val="nil"/>
+              <w:left w:val="nil"/>
+              <w:bottom w:val="single" w:sz="4" w:space="0" w:color="000000"/>
+              <w:right w:val="single" w:sz="4" w:space="0" w:color="000000"/>
+            </w:tcBorders>
+            <w:shd w:val="clear" w:color="EAEEF3" w:fill="EAEEF3"/>
+            <w:noWrap/>
+            <w:vAlign w:val="center"/>
+            <w:hideMark/>
+          </w:tcPr>
+          <w:p>
+            <w:pPr>
+              <w:spacing w:after="0" w:line="240" w:lineRule="auto"/>
+              <w:rPr>
+                <w:rFonts w:ascii="Times New Roman" w:eastAsia="Times New Roman" w:hAnsi="Times New Roman" w:cs="Times New Roman"/>
+                <w:color w:val="000000"/>
+                <w:lang w:eastAsia="es-CO"/>
+              </w:rPr>
+            </w:pPr>
+            <w:r>
+              <w:rPr>
+                <w:rFonts w:ascii="Times New Roman" w:eastAsia="Times New Roman" w:hAnsi="Times New Roman" w:cs="Times New Roman"/>
+                <w:color w:val="000000"/>
+                <w:lang w:eastAsia="es-CO"/>
+              </w:rPr>
+              <w:t>Alto</w:t>
+            </w:r>
+          </w:p>
+        </w:tc>
+        <w:tc>
+          <w:tcPr>
+            <w:tcW w:w="1984" w:type="dxa"/>
+            <w:tcBorders>
+              <w:top w:val="nil"/>
+              <w:left w:val="nil"/>
+              <w:bottom w:val="single" w:sz="4" w:space="0" w:color="000000"/>
+              <w:right w:val="single" w:sz="4" w:space="0" w:color="000000"/>
+            </w:tcBorders>
+            <w:shd w:val="clear" w:color="EAEEF3" w:fill="EAEEF3"/>
+            <w:noWrap/>
+            <w:vAlign w:val="center"/>
+            <w:hideMark/>
+          </w:tcPr>
+          <w:p>
+            <w:pPr>
+              <w:spacing w:after="0" w:line="240" w:lineRule="auto"/>
+              <w:rPr>
+                <w:rFonts w:ascii="Times New Roman" w:eastAsia="Times New Roman" w:hAnsi="Times New Roman" w:cs="Times New Roman"/>
+                <w:color w:val="000000"/>
+                <w:lang w:eastAsia="es-CO"/>
+              </w:rPr>
+            </w:pPr>
+            <w:r>
+              <w:rPr>
+                <w:rFonts w:ascii="Times New Roman" w:eastAsia="Times New Roman" w:hAnsi="Times New Roman" w:cs="Times New Roman"/>
+                <w:color w:val="000000"/>
+                <w:lang w:eastAsia="es-CO"/>
+              </w:rPr>
+              <w:t>Cdp</w:t>
+            </w:r>
+            <w:r>
+              <w:rPr>
+                <w:rFonts w:ascii="Times New Roman" w:eastAsia="Times New Roman" w:hAnsi="Times New Roman" w:cs="Times New Roman"/>
+                <w:color w:val="000000"/>
+                <w:lang w:eastAsia="es-CO"/>
+              </w:rPr>
+              <w:t>1</w:t>
+            </w:r>
+          </w:p>
+        </w:tc>
+        <w:tc>
+          <w:tcPr>
+            <w:tcW w:w="2170" w:type="dxa"/>
+            <w:tcBorders>
+              <w:top w:val="nil"/>
+              <w:left w:val="nil"/>
+              <w:bottom w:val="single" w:sz="4" w:space="0" w:color="000000"/>
+              <w:right w:val="single" w:sz="4" w:space="0" w:color="000000"/>
+            </w:tcBorders>
+            <w:shd w:val="clear" w:color="EAEEF3" w:fill="EAEEF3"/>
+            <w:noWrap/>
+            <w:vAlign w:val="center"/>
+            <w:hideMark/>
+          </w:tcPr>
+          <w:p>
+            <w:pPr>
+              <w:spacing w:after="0" w:line="240" w:lineRule="auto"/>
+              <w:rPr>
+                <w:rFonts w:ascii="Times New Roman" w:eastAsia="Times New Roman" w:hAnsi="Times New Roman" w:cs="Times New Roman"/>
+                <w:color w:val="000000"/>
+                <w:lang w:eastAsia="es-CO"/>
+              </w:rPr>
+            </w:pPr>
+            <w:r>
+              <w:rPr>
+                <w:rFonts w:ascii="Times New Roman" w:eastAsia="Times New Roman" w:hAnsi="Times New Roman" w:cs="Times New Roman"/>
+                <w:color w:val="000000"/>
+                <w:lang w:eastAsia="es-CO"/>
+              </w:rPr>
+              <w:t>1</w:t>
+            </w:r>
+          </w:p>
+        </w:tc>
+        <w:tc>
+          <w:tcPr>
+            <w:tcW w:w="2186" w:type="dxa"/>
+            <w:tcBorders>
+              <w:top w:val="nil"/>
+              <w:left w:val="nil"/>
+              <w:bottom w:val="single" w:sz="4" w:space="0" w:color="000000"/>
+              <w:right w:val="single" w:sz="4" w:space="0" w:color="000000"/>
+            </w:tcBorders>
+            <w:shd w:val="clear" w:color="EAEEF3" w:fill="EAEEF3"/>
+            <w:noWrap/>
+            <w:vAlign w:val="center"/>
+            <w:hideMark/>
+          </w:tcPr>
+          <w:p>
+            <w:pPr>
+              <w:spacing w:after="0" w:line="240" w:lineRule="auto"/>
+              <w:rPr>
+                <w:rFonts w:ascii="Times New Roman" w:eastAsia="Times New Roman" w:hAnsi="Times New Roman" w:cs="Times New Roman"/>
+                <w:color w:val="000000"/>
+                <w:lang w:eastAsia="es-CO"/>
+              </w:rPr>
+            </w:pPr>
+            <w:r>
+              <w:rPr>
+                <w:rFonts w:ascii="Times New Roman" w:eastAsia="Times New Roman" w:hAnsi="Times New Roman" w:cs="Times New Roman"/>
+                <w:color w:val="000000"/>
+                <w:lang w:eastAsia="es-CO"/>
+              </w:rPr>
+              <w:t>29</w:t>
+            </w:r>
+            <w:r>
+              <w:rPr>
+                <w:rFonts w:ascii="Times New Roman" w:eastAsia="Times New Roman" w:hAnsi="Times New Roman" w:cs="Times New Roman"/>
+                <w:color w:val="000000"/>
+                <w:lang w:eastAsia="es-CO"/>
+              </w:rPr>
+              <w:t>/</w:t>
+            </w:r>
+            <w:r>
+              <w:rPr>
+                <w:rFonts w:ascii="Times New Roman" w:eastAsia="Times New Roman" w:hAnsi="Times New Roman" w:cs="Times New Roman"/>
+                <w:color w:val="000000"/>
+                <w:lang w:eastAsia="es-CO"/>
+              </w:rPr>
+              <w:t>08</w:t>
+            </w:r>
+            <w:r>
+              <w:rPr>
+                <w:rFonts w:ascii="Times New Roman" w:eastAsia="Times New Roman" w:hAnsi="Times New Roman" w:cs="Times New Roman"/>
+                <w:color w:val="000000"/>
+                <w:lang w:eastAsia="es-CO"/>
+              </w:rPr>
+              <w:t>/2025</w:t>
+            </w:r>
+          </w:p>
+        </w:tc>
+      </w:tr>
+      <w:tr>
+        <w:trPr>
+          <w:trHeight w:val="308"/>
+        </w:trPr>
+        <w:tc>
+          <w:tcPr>
+            <w:tcW w:w="2703" w:type="dxa"/>
+            <w:tcBorders>
+              <w:top w:val="nil"/>
+              <w:left w:val="single" w:sz="4" w:space="0" w:color="000000"/>
+              <w:bottom w:val="single" w:sz="4" w:space="0" w:color="000000"/>
+              <w:right w:val="single" w:sz="4" w:space="0" w:color="000000"/>
+            </w:tcBorders>
+            <w:noWrap/>
+            <w:vAlign w:val="center"/>
+            <w:hideMark/>
+          </w:tcPr>
+          <w:p>
+            <w:pPr>
+              <w:spacing w:after="0" w:line="240" w:lineRule="auto"/>
+              <w:rPr>
+                <w:rFonts w:ascii="Times New Roman" w:eastAsia="Times New Roman" w:hAnsi="Times New Roman" w:cs="Times New Roman"/>
+                <w:b/>
+                <w:bCs/>
+                <w:color w:val="000000"/>
+                <w:lang w:eastAsia="es-CO"/>
+              </w:rPr>
+            </w:pPr>
+            <w:r>
+              <w:rPr>
+                <w:rFonts w:ascii="Times New Roman" w:eastAsia="Times New Roman" w:hAnsi="Times New Roman" w:cs="Times New Roman"/>
+                <w:b/>
+                <w:bCs/>
+                <w:color w:val="000000"/>
+                <w:lang w:eastAsia="es-CO"/>
+              </w:rPr>
+              <w:t>Descripción de la prueba</w:t>
+            </w:r>
+          </w:p>
+        </w:tc>
+        <w:tc>
+          <w:tcPr>
+            <w:tcW w:w="1120" w:type="dxa"/>
+            <w:tcBorders>
+              <w:top w:val="nil"/>
+              <w:left w:val="nil"/>
+              <w:bottom w:val="single" w:sz="4" w:space="0" w:color="000000"/>
+              <w:right w:val="single" w:sz="4" w:space="0" w:color="000000"/>
+            </w:tcBorders>
+            <w:noWrap/>
+            <w:vAlign w:val="center"/>
+            <w:hideMark/>
+          </w:tcPr>
+          <w:p>
+            <w:pPr>
+              <w:spacing w:after="0" w:line="240" w:lineRule="auto"/>
+              <w:rPr>
+                <w:rFonts w:ascii="Times New Roman" w:eastAsia="Times New Roman" w:hAnsi="Times New Roman" w:cs="Times New Roman"/>
+                <w:b/>
+                <w:bCs/>
+                <w:color w:val="000000"/>
+                <w:lang w:eastAsia="es-CO"/>
+              </w:rPr>
+            </w:pPr>
+            <w:r>
+              <w:rPr>
+                <w:rFonts w:ascii="Times New Roman" w:eastAsia="Times New Roman" w:hAnsi="Times New Roman" w:cs="Times New Roman"/>
+                <w:b/>
+                <w:bCs/>
+                <w:color w:val="000000"/>
+                <w:lang w:eastAsia="es-CO"/>
+              </w:rPr>
+              <w:t> </w:t>
+            </w:r>
+          </w:p>
+        </w:tc>
+        <w:tc>
+          <w:tcPr>
+            <w:tcW w:w="1984" w:type="dxa"/>
+            <w:tcBorders>
+              <w:top w:val="nil"/>
+              <w:left w:val="nil"/>
+              <w:bottom w:val="single" w:sz="4" w:space="0" w:color="000000"/>
+              <w:right w:val="single" w:sz="4" w:space="0" w:color="000000"/>
+            </w:tcBorders>
+            <w:noWrap/>
+            <w:vAlign w:val="center"/>
+            <w:hideMark/>
+          </w:tcPr>
+          <w:p>
+            <w:pPr>
+              <w:spacing w:after="0" w:line="240" w:lineRule="auto"/>
+              <w:rPr>
+                <w:rFonts w:ascii="Times New Roman" w:eastAsia="Times New Roman" w:hAnsi="Times New Roman" w:cs="Times New Roman"/>
+                <w:b/>
+                <w:bCs/>
+                <w:color w:val="000000"/>
+                <w:lang w:eastAsia="es-CO"/>
+              </w:rPr>
+            </w:pPr>
+            <w:r>
+              <w:rPr>
+                <w:rFonts w:ascii="Times New Roman" w:eastAsia="Times New Roman" w:hAnsi="Times New Roman" w:cs="Times New Roman"/>
+                <w:b/>
+                <w:bCs/>
+                <w:color w:val="000000"/>
+                <w:lang w:eastAsia="es-CO"/>
+              </w:rPr>
+              <w:t>Prueba diseñada por</w:t>
+            </w:r>
+          </w:p>
+        </w:tc>
+        <w:tc>
+          <w:tcPr>
+            <w:tcW w:w="2170" w:type="dxa"/>
+            <w:tcBorders>
+              <w:top w:val="nil"/>
+              <w:left w:val="nil"/>
+              <w:bottom w:val="single" w:sz="4" w:space="0" w:color="000000"/>
+              <w:right w:val="single" w:sz="4" w:space="0" w:color="000000"/>
+            </w:tcBorders>
+            <w:noWrap/>
+            <w:vAlign w:val="center"/>
+            <w:hideMark/>
+          </w:tcPr>
+          <w:p>
+            <w:pPr>
+              <w:spacing w:after="0" w:line="240" w:lineRule="auto"/>
+              <w:rPr>
+                <w:rFonts w:ascii="Times New Roman" w:eastAsia="Times New Roman" w:hAnsi="Times New Roman" w:cs="Times New Roman"/>
+                <w:b/>
+                <w:bCs/>
+                <w:color w:val="000000"/>
+                <w:lang w:eastAsia="es-CO"/>
+              </w:rPr>
+            </w:pPr>
+            <w:r>
+              <w:rPr>
+                <w:rFonts w:ascii="Times New Roman" w:eastAsia="Times New Roman" w:hAnsi="Times New Roman" w:cs="Times New Roman"/>
+                <w:b/>
+                <w:bCs/>
+                <w:color w:val="000000"/>
+                <w:lang w:eastAsia="es-CO"/>
+              </w:rPr>
+              <w:t>Prueba ejecutada por</w:t>
+            </w:r>
+          </w:p>
+        </w:tc>
+        <w:tc>
+          <w:tcPr>
+            <w:tcW w:w="2186" w:type="dxa"/>
+            <w:tcBorders>
+              <w:top w:val="nil"/>
+              <w:left w:val="nil"/>
+              <w:bottom w:val="single" w:sz="4" w:space="0" w:color="000000"/>
+              <w:right w:val="single" w:sz="4" w:space="0" w:color="000000"/>
+            </w:tcBorders>
+            <w:noWrap/>
+            <w:vAlign w:val="center"/>
+            <w:hideMark/>
+          </w:tcPr>
+          <w:p>
+            <w:pPr>
+              <w:spacing w:after="0" w:line="240" w:lineRule="auto"/>
+              <w:rPr>
+                <w:rFonts w:ascii="Times New Roman" w:eastAsia="Times New Roman" w:hAnsi="Times New Roman" w:cs="Times New Roman"/>
+                <w:b/>
+                <w:bCs/>
+                <w:color w:val="000000"/>
+                <w:lang w:eastAsia="es-CO"/>
+              </w:rPr>
+            </w:pPr>
+            <w:r>
+              <w:rPr>
+                <w:rFonts w:ascii="Times New Roman" w:eastAsia="Times New Roman" w:hAnsi="Times New Roman" w:cs="Times New Roman"/>
+                <w:b/>
+                <w:bCs/>
+                <w:color w:val="000000"/>
+                <w:lang w:eastAsia="es-CO"/>
+              </w:rPr>
+              <w:t>Fecha de ejecución</w:t>
+            </w:r>
+          </w:p>
+        </w:tc>
+      </w:tr>
+      <w:tr>
+        <w:trPr>
+          <w:trHeight w:val="1839"/>
+        </w:trPr>
+        <w:tc>
+          <w:tcPr>
+            <w:tcW w:w="2703" w:type="dxa"/>
+            <w:tcBorders>
+              <w:top w:val="nil"/>
+              <w:left w:val="single" w:sz="4" w:space="0" w:color="000000"/>
+              <w:bottom w:val="single" w:sz="4" w:space="0" w:color="000000"/>
+              <w:right w:val="single" w:sz="4" w:space="0" w:color="000000"/>
+            </w:tcBorders>
+            <w:shd w:val="clear" w:color="F2F2F2" w:fill="F2F2F2"/>
+            <w:vAlign w:val="center"/>
+            <w:hideMark/>
+          </w:tcPr>
+          <w:p>
+            <w:pPr>
+              <w:spacing w:after="0" w:line="240" w:lineRule="auto"/>
+              <w:rPr>
+                <w:rFonts w:ascii="Times New Roman" w:eastAsia="Times New Roman" w:hAnsi="Times New Roman" w:cs="Times New Roman"/>
+                <w:color w:val="000000"/>
+                <w:lang w:eastAsia="es-CO"/>
+              </w:rPr>
+            </w:pPr>
+            <w:r>
+              <w:rPr>
+                <w:rFonts w:ascii="Times New Roman" w:eastAsia="Times New Roman" w:hAnsi="Times New Roman" w:cs="Times New Roman"/>
+                <w:color w:val="000000"/>
+                <w:lang w:eastAsia="es-CO"/>
+              </w:rPr>
+              <w:t>La prueba será saber si se puede iniciar sesión</w:t>
+            </w:r>
+          </w:p>
+        </w:tc>
+        <w:tc>
+          <w:tcPr>
+            <w:tcW w:w="1120" w:type="dxa"/>
+            <w:tcBorders>
+              <w:top w:val="nil"/>
+              <w:left w:val="nil"/>
+              <w:bottom w:val="single" w:sz="4" w:space="0" w:color="000000"/>
+              <w:right w:val="single" w:sz="4" w:space="0" w:color="000000"/>
+            </w:tcBorders>
+            <w:shd w:val="clear" w:color="F2F2F2" w:fill="F2F2F2"/>
+            <w:noWrap/>
+            <w:vAlign w:val="center"/>
+            <w:hideMark/>
+          </w:tcPr>
+          <w:p>
+            <w:pPr>
+              <w:spacing w:after="0" w:line="240" w:lineRule="auto"/>
+              <w:rPr>
+                <w:rFonts w:ascii="Times New Roman" w:eastAsia="Times New Roman" w:hAnsi="Times New Roman" w:cs="Times New Roman"/>
+                <w:color w:val="000000"/>
+                <w:lang w:eastAsia="es-CO"/>
+              </w:rPr>
+            </w:pPr>
+            <w:r>
+              <w:rPr>
+                <w:rFonts w:ascii="Times New Roman" w:eastAsia="Times New Roman" w:hAnsi="Times New Roman" w:cs="Times New Roman"/>
+                <w:color w:val="000000"/>
+                <w:lang w:eastAsia="es-CO"/>
+              </w:rPr>
+              <w:t> </w:t>
+            </w:r>
+          </w:p>
+        </w:tc>
+        <w:tc>
+          <w:tcPr>
+            <w:tcW w:w="1984" w:type="dxa"/>
+            <w:tcBorders>
+              <w:top w:val="nil"/>
+              <w:left w:val="nil"/>
+              <w:bottom w:val="single" w:sz="4" w:space="0" w:color="000000"/>
+              <w:right w:val="single" w:sz="4" w:space="0" w:color="000000"/>
+            </w:tcBorders>
+            <w:shd w:val="clear" w:color="F2F2F2" w:fill="F2F2F2"/>
+            <w:noWrap/>
+            <w:vAlign w:val="center"/>
+            <w:hideMark/>
+          </w:tcPr>
+          <w:p>
+            <w:pPr>
+              <w:spacing w:after="0" w:line="240" w:lineRule="auto"/>
+              <w:jc w:val="center"/>
+              <w:rPr>
+                <w:rFonts w:ascii="Times New Roman" w:eastAsia="Times New Roman" w:hAnsi="Times New Roman" w:cs="Times New Roman"/>
+                <w:color w:val="000000"/>
+                <w:lang w:eastAsia="es-CO"/>
+              </w:rPr>
+            </w:pPr>
+            <w:r>
+              <w:rPr>
+                <w:rFonts w:ascii="Times New Roman" w:eastAsia="Times New Roman" w:hAnsi="Times New Roman" w:cs="Times New Roman"/>
+                <w:color w:val="000000"/>
+                <w:lang w:eastAsia="es-CO"/>
+              </w:rPr>
+              <w:t>Sa</w:t>
+            </w:r>
+            <w:r>
+              <w:rPr>
+                <w:rFonts w:ascii="Times New Roman" w:eastAsia="Times New Roman" w:hAnsi="Times New Roman" w:cs="Times New Roman"/>
+                <w:color w:val="000000"/>
+                <w:lang w:eastAsia="es-CO"/>
+              </w:rPr>
+              <w:t>ntiago Valbuena</w:t>
+            </w:r>
+          </w:p>
+        </w:tc>
+        <w:tc>
+          <w:tcPr>
+            <w:tcW w:w="2170" w:type="dxa"/>
+            <w:tcBorders>
+              <w:top w:val="nil"/>
+              <w:left w:val="nil"/>
+              <w:bottom w:val="single" w:sz="4" w:space="0" w:color="000000"/>
+              <w:right w:val="single" w:sz="4" w:space="0" w:color="000000"/>
+            </w:tcBorders>
+            <w:shd w:val="clear" w:color="F2F2F2" w:fill="F2F2F2"/>
+            <w:noWrap/>
+            <w:vAlign w:val="center"/>
+            <w:hideMark/>
+          </w:tcPr>
+          <w:p>
+            <w:pPr>
+              <w:spacing w:after="0" w:line="240" w:lineRule="auto"/>
+              <w:jc w:val="center"/>
+              <w:rPr>
+                <w:rFonts w:ascii="Times New Roman" w:eastAsia="Times New Roman" w:hAnsi="Times New Roman" w:cs="Times New Roman"/>
+                <w:color w:val="000000"/>
+                <w:lang w:eastAsia="es-CO"/>
+              </w:rPr>
+            </w:pPr>
+            <w:r>
+              <w:rPr>
+                <w:rFonts w:ascii="Times New Roman" w:eastAsia="Times New Roman" w:hAnsi="Times New Roman" w:cs="Times New Roman"/>
+                <w:color w:val="000000"/>
+                <w:lang w:eastAsia="es-CO"/>
+              </w:rPr>
+              <w:t>Santiago Valbuena</w:t>
+            </w:r>
+          </w:p>
+        </w:tc>
+        <w:tc>
+          <w:tcPr>
+            <w:tcW w:w="2186" w:type="dxa"/>
+            <w:tcBorders>
+              <w:top w:val="nil"/>
+              <w:left w:val="nil"/>
+              <w:bottom w:val="single" w:sz="4" w:space="0" w:color="000000"/>
+              <w:right w:val="single" w:sz="4" w:space="0" w:color="000000"/>
+            </w:tcBorders>
+            <w:shd w:val="clear" w:color="F2F2F2" w:fill="F2F2F2"/>
+            <w:noWrap/>
+            <w:vAlign w:val="center"/>
+            <w:hideMark/>
+          </w:tcPr>
+          <w:p>
+            <w:pPr>
+              <w:spacing w:after="0" w:line="240" w:lineRule="auto"/>
+              <w:jc w:val="center"/>
+              <w:rPr>
+                <w:rFonts w:ascii="Times New Roman" w:eastAsia="Times New Roman" w:hAnsi="Times New Roman" w:cs="Times New Roman"/>
+                <w:color w:val="000000"/>
+                <w:lang w:eastAsia="es-CO"/>
+              </w:rPr>
+            </w:pPr>
+            <w:r>
+              <w:rPr>
+                <w:rFonts w:ascii="Times New Roman" w:eastAsia="Times New Roman" w:hAnsi="Times New Roman" w:cs="Times New Roman"/>
+                <w:color w:val="000000"/>
+                <w:lang w:eastAsia="es-CO"/>
+              </w:rPr>
+              <w:t>29</w:t>
+            </w:r>
+            <w:r>
+              <w:rPr>
+                <w:rFonts w:ascii="Times New Roman" w:eastAsia="Times New Roman" w:hAnsi="Times New Roman" w:cs="Times New Roman"/>
+                <w:color w:val="000000"/>
+                <w:lang w:eastAsia="es-CO"/>
+              </w:rPr>
+              <w:t>/</w:t>
+            </w:r>
+            <w:r>
+              <w:rPr>
+                <w:rFonts w:ascii="Times New Roman" w:eastAsia="Times New Roman" w:hAnsi="Times New Roman" w:cs="Times New Roman"/>
+                <w:color w:val="000000"/>
+                <w:lang w:eastAsia="es-CO"/>
+              </w:rPr>
+              <w:t>08</w:t>
+            </w:r>
+            <w:r>
+              <w:rPr>
+                <w:rFonts w:ascii="Times New Roman" w:eastAsia="Times New Roman" w:hAnsi="Times New Roman" w:cs="Times New Roman"/>
+                <w:color w:val="000000"/>
+                <w:lang w:eastAsia="es-CO"/>
+              </w:rPr>
+              <w:t>/2025</w:t>
+            </w:r>
+          </w:p>
+        </w:tc>
+      </w:tr>
+    </w:tbl>
     <w:p>
       <w:pPr>
         <w:rPr>
@@ -1514,801 +2418,6 @@
     </w:p>
     <w:p/>
     <w:p/>
-    <w:p/>
-    <w:tbl>
-      <w:tblPr>
-        <w:tblpPr w:leftFromText="141" w:rightFromText="141" w:vertAnchor="page" w:horzAnchor="margin" w:tblpXSpec="center" w:tblpY="3601"/>
-        <w:tblW w:w="10163" w:type="dxa"/>
-        <w:tblCellMar>
-          <w:left w:w="70" w:type="dxa"/>
-          <w:right w:w="70" w:type="dxa"/>
-        </w:tblCellMar>
-        <w:tblLook w:val="04A0" w:firstRow="1" w:lastRow="0" w:firstColumn="1" w:lastColumn="0" w:noHBand="0" w:noVBand="1"/>
-      </w:tblPr>
-      <w:tblGrid>
-        <w:gridCol w:w="2703"/>
-        <w:gridCol w:w="1120"/>
-        <w:gridCol w:w="1984"/>
-        <w:gridCol w:w="2170"/>
-        <w:gridCol w:w="2186"/>
-      </w:tblGrid>
-      <w:tr>
-        <w:trPr>
-          <w:trHeight w:val="308"/>
-        </w:trPr>
-        <w:tc>
-          <w:tcPr>
-            <w:tcW w:w="2703" w:type="dxa"/>
-            <w:tcBorders>
-              <w:top w:val="single" w:sz="4" w:space="0" w:color="000000"/>
-              <w:left w:val="single" w:sz="4" w:space="0" w:color="000000"/>
-              <w:bottom w:val="single" w:sz="4" w:space="0" w:color="000000"/>
-              <w:right w:val="single" w:sz="4" w:space="0" w:color="000000"/>
-            </w:tcBorders>
-            <w:noWrap/>
-            <w:vAlign w:val="center"/>
-            <w:hideMark/>
-          </w:tcPr>
-          <w:p>
-            <w:pPr>
-              <w:spacing w:after="0" w:line="240" w:lineRule="auto"/>
-              <w:rPr>
-                <w:rFonts w:ascii="Times New Roman" w:eastAsia="Times New Roman" w:hAnsi="Times New Roman" w:cs="Times New Roman"/>
-                <w:b/>
-                <w:bCs/>
-                <w:color w:val="000000"/>
-                <w:lang w:eastAsia="es-CO"/>
-              </w:rPr>
-            </w:pPr>
-            <w:r>
-              <w:rPr>
-                <w:rFonts w:ascii="Times New Roman" w:eastAsia="Times New Roman" w:hAnsi="Times New Roman" w:cs="Times New Roman"/>
-                <w:b/>
-                <w:bCs/>
-                <w:color w:val="000000"/>
-                <w:lang w:eastAsia="es-CO"/>
-              </w:rPr>
-              <w:lastRenderedPageBreak/>
-              <w:t>Título de la prueba</w:t>
-            </w:r>
-          </w:p>
-        </w:tc>
-        <w:tc>
-          <w:tcPr>
-            <w:tcW w:w="1120" w:type="dxa"/>
-            <w:tcBorders>
-              <w:top w:val="single" w:sz="4" w:space="0" w:color="000000"/>
-              <w:left w:val="nil"/>
-              <w:bottom w:val="single" w:sz="4" w:space="0" w:color="000000"/>
-              <w:right w:val="single" w:sz="4" w:space="0" w:color="000000"/>
-            </w:tcBorders>
-            <w:noWrap/>
-            <w:vAlign w:val="center"/>
-            <w:hideMark/>
-          </w:tcPr>
-          <w:p>
-            <w:pPr>
-              <w:spacing w:after="0" w:line="240" w:lineRule="auto"/>
-              <w:rPr>
-                <w:rFonts w:ascii="Times New Roman" w:eastAsia="Times New Roman" w:hAnsi="Times New Roman" w:cs="Times New Roman"/>
-                <w:b/>
-                <w:bCs/>
-                <w:color w:val="000000"/>
-                <w:lang w:eastAsia="es-CO"/>
-              </w:rPr>
-            </w:pPr>
-            <w:r>
-              <w:rPr>
-                <w:rFonts w:ascii="Times New Roman" w:eastAsia="Times New Roman" w:hAnsi="Times New Roman" w:cs="Times New Roman"/>
-                <w:b/>
-                <w:bCs/>
-                <w:color w:val="000000"/>
-                <w:lang w:eastAsia="es-CO"/>
-              </w:rPr>
-              <w:t>Prioridad</w:t>
-            </w:r>
-          </w:p>
-        </w:tc>
-        <w:tc>
-          <w:tcPr>
-            <w:tcW w:w="1984" w:type="dxa"/>
-            <w:tcBorders>
-              <w:top w:val="single" w:sz="4" w:space="0" w:color="000000"/>
-              <w:left w:val="nil"/>
-              <w:bottom w:val="single" w:sz="4" w:space="0" w:color="000000"/>
-              <w:right w:val="single" w:sz="4" w:space="0" w:color="000000"/>
-            </w:tcBorders>
-            <w:noWrap/>
-            <w:vAlign w:val="center"/>
-            <w:hideMark/>
-          </w:tcPr>
-          <w:p>
-            <w:pPr>
-              <w:spacing w:after="0" w:line="240" w:lineRule="auto"/>
-              <w:rPr>
-                <w:rFonts w:ascii="Times New Roman" w:eastAsia="Times New Roman" w:hAnsi="Times New Roman" w:cs="Times New Roman"/>
-                <w:b/>
-                <w:bCs/>
-                <w:color w:val="000000"/>
-                <w:lang w:eastAsia="es-CO"/>
-              </w:rPr>
-            </w:pPr>
-            <w:r>
-              <w:rPr>
-                <w:rFonts w:ascii="Times New Roman" w:eastAsia="Times New Roman" w:hAnsi="Times New Roman" w:cs="Times New Roman"/>
-                <w:b/>
-                <w:bCs/>
-                <w:color w:val="000000"/>
-                <w:lang w:eastAsia="es-CO"/>
-              </w:rPr>
-              <w:t>Id de caso de prueba</w:t>
-            </w:r>
-          </w:p>
-        </w:tc>
-        <w:tc>
-          <w:tcPr>
-            <w:tcW w:w="2170" w:type="dxa"/>
-            <w:tcBorders>
-              <w:top w:val="single" w:sz="4" w:space="0" w:color="000000"/>
-              <w:left w:val="nil"/>
-              <w:bottom w:val="single" w:sz="4" w:space="0" w:color="000000"/>
-              <w:right w:val="single" w:sz="4" w:space="0" w:color="000000"/>
-            </w:tcBorders>
-            <w:noWrap/>
-            <w:vAlign w:val="center"/>
-            <w:hideMark/>
-          </w:tcPr>
-          <w:p>
-            <w:pPr>
-              <w:spacing w:after="0" w:line="240" w:lineRule="auto"/>
-              <w:rPr>
-                <w:rFonts w:ascii="Times New Roman" w:eastAsia="Times New Roman" w:hAnsi="Times New Roman" w:cs="Times New Roman"/>
-                <w:b/>
-                <w:bCs/>
-                <w:color w:val="000000"/>
-                <w:lang w:eastAsia="es-CO"/>
-              </w:rPr>
-            </w:pPr>
-            <w:r>
-              <w:rPr>
-                <w:rFonts w:ascii="Times New Roman" w:eastAsia="Times New Roman" w:hAnsi="Times New Roman" w:cs="Times New Roman"/>
-                <w:b/>
-                <w:bCs/>
-                <w:color w:val="000000"/>
-                <w:lang w:eastAsia="es-CO"/>
-              </w:rPr>
-              <w:t>Número de prueba</w:t>
-            </w:r>
-          </w:p>
-        </w:tc>
-        <w:tc>
-          <w:tcPr>
-            <w:tcW w:w="2186" w:type="dxa"/>
-            <w:tcBorders>
-              <w:top w:val="single" w:sz="4" w:space="0" w:color="000000"/>
-              <w:left w:val="nil"/>
-              <w:bottom w:val="single" w:sz="4" w:space="0" w:color="000000"/>
-              <w:right w:val="single" w:sz="4" w:space="0" w:color="000000"/>
-            </w:tcBorders>
-            <w:noWrap/>
-            <w:vAlign w:val="center"/>
-            <w:hideMark/>
-          </w:tcPr>
-          <w:p>
-            <w:pPr>
-              <w:spacing w:after="0" w:line="240" w:lineRule="auto"/>
-              <w:rPr>
-                <w:rFonts w:ascii="Times New Roman" w:eastAsia="Times New Roman" w:hAnsi="Times New Roman" w:cs="Times New Roman"/>
-                <w:b/>
-                <w:bCs/>
-                <w:color w:val="000000"/>
-                <w:lang w:eastAsia="es-CO"/>
-              </w:rPr>
-            </w:pPr>
-            <w:r>
-              <w:rPr>
-                <w:rFonts w:ascii="Times New Roman" w:eastAsia="Times New Roman" w:hAnsi="Times New Roman" w:cs="Times New Roman"/>
-                <w:b/>
-                <w:bCs/>
-                <w:color w:val="000000"/>
-                <w:lang w:eastAsia="es-CO"/>
-              </w:rPr>
-              <w:t>Fecha de la prueba</w:t>
-            </w:r>
-          </w:p>
-        </w:tc>
-      </w:tr>
-      <w:tr>
-        <w:trPr>
-          <w:trHeight w:val="427"/>
-        </w:trPr>
-        <w:tc>
-          <w:tcPr>
-            <w:tcW w:w="2703" w:type="dxa"/>
-            <w:tcBorders>
-              <w:top w:val="nil"/>
-              <w:left w:val="single" w:sz="4" w:space="0" w:color="000000"/>
-              <w:bottom w:val="single" w:sz="4" w:space="0" w:color="000000"/>
-              <w:right w:val="single" w:sz="4" w:space="0" w:color="000000"/>
-            </w:tcBorders>
-            <w:shd w:val="clear" w:color="EAEEF3" w:fill="EAEEF3"/>
-            <w:vAlign w:val="center"/>
-            <w:hideMark/>
-          </w:tcPr>
-          <w:p>
-            <w:pPr>
-              <w:spacing w:after="0" w:line="240" w:lineRule="auto"/>
-              <w:rPr>
-                <w:rFonts w:ascii="Times New Roman" w:eastAsia="Times New Roman" w:hAnsi="Times New Roman" w:cs="Times New Roman"/>
-                <w:color w:val="000000"/>
-                <w:lang w:eastAsia="es-CO"/>
-              </w:rPr>
-            </w:pPr>
-            <w:r>
-              <w:rPr>
-                <w:rFonts w:ascii="Times New Roman" w:eastAsia="Times New Roman" w:hAnsi="Times New Roman" w:cs="Times New Roman"/>
-                <w:color w:val="000000"/>
-                <w:lang w:eastAsia="es-CO"/>
-              </w:rPr>
-              <w:t>Iniciar Sesión</w:t>
-            </w:r>
-          </w:p>
-        </w:tc>
-        <w:tc>
-          <w:tcPr>
-            <w:tcW w:w="1120" w:type="dxa"/>
-            <w:tcBorders>
-              <w:top w:val="nil"/>
-              <w:left w:val="nil"/>
-              <w:bottom w:val="single" w:sz="4" w:space="0" w:color="000000"/>
-              <w:right w:val="single" w:sz="4" w:space="0" w:color="000000"/>
-            </w:tcBorders>
-            <w:shd w:val="clear" w:color="EAEEF3" w:fill="EAEEF3"/>
-            <w:noWrap/>
-            <w:vAlign w:val="center"/>
-            <w:hideMark/>
-          </w:tcPr>
-          <w:p>
-            <w:pPr>
-              <w:spacing w:after="0" w:line="240" w:lineRule="auto"/>
-              <w:rPr>
-                <w:rFonts w:ascii="Times New Roman" w:eastAsia="Times New Roman" w:hAnsi="Times New Roman" w:cs="Times New Roman"/>
-                <w:color w:val="000000"/>
-                <w:lang w:eastAsia="es-CO"/>
-              </w:rPr>
-            </w:pPr>
-            <w:r>
-              <w:rPr>
-                <w:rFonts w:ascii="Times New Roman" w:eastAsia="Times New Roman" w:hAnsi="Times New Roman" w:cs="Times New Roman"/>
-                <w:color w:val="000000"/>
-                <w:lang w:eastAsia="es-CO"/>
-              </w:rPr>
-              <w:t>Alto</w:t>
-            </w:r>
-          </w:p>
-        </w:tc>
-        <w:tc>
-          <w:tcPr>
-            <w:tcW w:w="1984" w:type="dxa"/>
-            <w:tcBorders>
-              <w:top w:val="nil"/>
-              <w:left w:val="nil"/>
-              <w:bottom w:val="single" w:sz="4" w:space="0" w:color="000000"/>
-              <w:right w:val="single" w:sz="4" w:space="0" w:color="000000"/>
-            </w:tcBorders>
-            <w:shd w:val="clear" w:color="EAEEF3" w:fill="EAEEF3"/>
-            <w:noWrap/>
-            <w:vAlign w:val="center"/>
-            <w:hideMark/>
-          </w:tcPr>
-          <w:p>
-            <w:pPr>
-              <w:spacing w:after="0" w:line="240" w:lineRule="auto"/>
-              <w:rPr>
-                <w:rFonts w:ascii="Times New Roman" w:eastAsia="Times New Roman" w:hAnsi="Times New Roman" w:cs="Times New Roman"/>
-                <w:color w:val="000000"/>
-                <w:lang w:eastAsia="es-CO"/>
-              </w:rPr>
-            </w:pPr>
-            <w:r>
-              <w:rPr>
-                <w:rFonts w:ascii="Times New Roman" w:eastAsia="Times New Roman" w:hAnsi="Times New Roman" w:cs="Times New Roman"/>
-                <w:color w:val="000000"/>
-                <w:lang w:eastAsia="es-CO"/>
-              </w:rPr>
-              <w:t>Cdp</w:t>
-            </w:r>
-            <w:r>
-              <w:rPr>
-                <w:rFonts w:ascii="Times New Roman" w:eastAsia="Times New Roman" w:hAnsi="Times New Roman" w:cs="Times New Roman"/>
-                <w:color w:val="000000"/>
-                <w:lang w:eastAsia="es-CO"/>
-              </w:rPr>
-              <w:t>1</w:t>
-            </w:r>
-          </w:p>
-        </w:tc>
-        <w:tc>
-          <w:tcPr>
-            <w:tcW w:w="2170" w:type="dxa"/>
-            <w:tcBorders>
-              <w:top w:val="nil"/>
-              <w:left w:val="nil"/>
-              <w:bottom w:val="single" w:sz="4" w:space="0" w:color="000000"/>
-              <w:right w:val="single" w:sz="4" w:space="0" w:color="000000"/>
-            </w:tcBorders>
-            <w:shd w:val="clear" w:color="EAEEF3" w:fill="EAEEF3"/>
-            <w:noWrap/>
-            <w:vAlign w:val="center"/>
-            <w:hideMark/>
-          </w:tcPr>
-          <w:p>
-            <w:pPr>
-              <w:spacing w:after="0" w:line="240" w:lineRule="auto"/>
-              <w:rPr>
-                <w:rFonts w:ascii="Times New Roman" w:eastAsia="Times New Roman" w:hAnsi="Times New Roman" w:cs="Times New Roman"/>
-                <w:color w:val="000000"/>
-                <w:lang w:eastAsia="es-CO"/>
-              </w:rPr>
-            </w:pPr>
-            <w:r>
-              <w:rPr>
-                <w:rFonts w:ascii="Times New Roman" w:eastAsia="Times New Roman" w:hAnsi="Times New Roman" w:cs="Times New Roman"/>
-                <w:color w:val="000000"/>
-                <w:lang w:eastAsia="es-CO"/>
-              </w:rPr>
-              <w:t>1</w:t>
-            </w:r>
-          </w:p>
-        </w:tc>
-        <w:tc>
-          <w:tcPr>
-            <w:tcW w:w="2186" w:type="dxa"/>
-            <w:tcBorders>
-              <w:top w:val="nil"/>
-              <w:left w:val="nil"/>
-              <w:bottom w:val="single" w:sz="4" w:space="0" w:color="000000"/>
-              <w:right w:val="single" w:sz="4" w:space="0" w:color="000000"/>
-            </w:tcBorders>
-            <w:shd w:val="clear" w:color="EAEEF3" w:fill="EAEEF3"/>
-            <w:noWrap/>
-            <w:vAlign w:val="center"/>
-            <w:hideMark/>
-          </w:tcPr>
-          <w:p>
-            <w:pPr>
-              <w:spacing w:after="0" w:line="240" w:lineRule="auto"/>
-              <w:rPr>
-                <w:rFonts w:ascii="Times New Roman" w:eastAsia="Times New Roman" w:hAnsi="Times New Roman" w:cs="Times New Roman"/>
-                <w:color w:val="000000"/>
-                <w:lang w:eastAsia="es-CO"/>
-              </w:rPr>
-            </w:pPr>
-            <w:r>
-              <w:rPr>
-                <w:rFonts w:ascii="Times New Roman" w:eastAsia="Times New Roman" w:hAnsi="Times New Roman" w:cs="Times New Roman"/>
-                <w:color w:val="000000"/>
-                <w:lang w:eastAsia="es-CO"/>
-              </w:rPr>
-              <w:t>29</w:t>
-            </w:r>
-            <w:r>
-              <w:rPr>
-                <w:rFonts w:ascii="Times New Roman" w:eastAsia="Times New Roman" w:hAnsi="Times New Roman" w:cs="Times New Roman"/>
-                <w:color w:val="000000"/>
-                <w:lang w:eastAsia="es-CO"/>
-              </w:rPr>
-              <w:t>/</w:t>
-            </w:r>
-            <w:r>
-              <w:rPr>
-                <w:rFonts w:ascii="Times New Roman" w:eastAsia="Times New Roman" w:hAnsi="Times New Roman" w:cs="Times New Roman"/>
-                <w:color w:val="000000"/>
-                <w:lang w:eastAsia="es-CO"/>
-              </w:rPr>
-              <w:t>08</w:t>
-            </w:r>
-            <w:r>
-              <w:rPr>
-                <w:rFonts w:ascii="Times New Roman" w:eastAsia="Times New Roman" w:hAnsi="Times New Roman" w:cs="Times New Roman"/>
-                <w:color w:val="000000"/>
-                <w:lang w:eastAsia="es-CO"/>
-              </w:rPr>
-              <w:t>/2025</w:t>
-            </w:r>
-          </w:p>
-        </w:tc>
-      </w:tr>
-      <w:tr>
-        <w:trPr>
-          <w:trHeight w:val="308"/>
-        </w:trPr>
-        <w:tc>
-          <w:tcPr>
-            <w:tcW w:w="2703" w:type="dxa"/>
-            <w:tcBorders>
-              <w:top w:val="nil"/>
-              <w:left w:val="single" w:sz="4" w:space="0" w:color="000000"/>
-              <w:bottom w:val="single" w:sz="4" w:space="0" w:color="000000"/>
-              <w:right w:val="single" w:sz="4" w:space="0" w:color="000000"/>
-            </w:tcBorders>
-            <w:noWrap/>
-            <w:vAlign w:val="center"/>
-            <w:hideMark/>
-          </w:tcPr>
-          <w:p>
-            <w:pPr>
-              <w:spacing w:after="0" w:line="240" w:lineRule="auto"/>
-              <w:rPr>
-                <w:rFonts w:ascii="Times New Roman" w:eastAsia="Times New Roman" w:hAnsi="Times New Roman" w:cs="Times New Roman"/>
-                <w:b/>
-                <w:bCs/>
-                <w:color w:val="000000"/>
-                <w:lang w:eastAsia="es-CO"/>
-              </w:rPr>
-            </w:pPr>
-            <w:r>
-              <w:rPr>
-                <w:rFonts w:ascii="Times New Roman" w:eastAsia="Times New Roman" w:hAnsi="Times New Roman" w:cs="Times New Roman"/>
-                <w:b/>
-                <w:bCs/>
-                <w:color w:val="000000"/>
-                <w:lang w:eastAsia="es-CO"/>
-              </w:rPr>
-              <w:t>Descripción de la prueba</w:t>
-            </w:r>
-          </w:p>
-        </w:tc>
-        <w:tc>
-          <w:tcPr>
-            <w:tcW w:w="1120" w:type="dxa"/>
-            <w:tcBorders>
-              <w:top w:val="nil"/>
-              <w:left w:val="nil"/>
-              <w:bottom w:val="single" w:sz="4" w:space="0" w:color="000000"/>
-              <w:right w:val="single" w:sz="4" w:space="0" w:color="000000"/>
-            </w:tcBorders>
-            <w:noWrap/>
-            <w:vAlign w:val="center"/>
-            <w:hideMark/>
-          </w:tcPr>
-          <w:p>
-            <w:pPr>
-              <w:spacing w:after="0" w:line="240" w:lineRule="auto"/>
-              <w:rPr>
-                <w:rFonts w:ascii="Times New Roman" w:eastAsia="Times New Roman" w:hAnsi="Times New Roman" w:cs="Times New Roman"/>
-                <w:b/>
-                <w:bCs/>
-                <w:color w:val="000000"/>
-                <w:lang w:eastAsia="es-CO"/>
-              </w:rPr>
-            </w:pPr>
-            <w:r>
-              <w:rPr>
-                <w:rFonts w:ascii="Times New Roman" w:eastAsia="Times New Roman" w:hAnsi="Times New Roman" w:cs="Times New Roman"/>
-                <w:b/>
-                <w:bCs/>
-                <w:color w:val="000000"/>
-                <w:lang w:eastAsia="es-CO"/>
-              </w:rPr>
-              <w:t> </w:t>
-            </w:r>
-          </w:p>
-        </w:tc>
-        <w:tc>
-          <w:tcPr>
-            <w:tcW w:w="1984" w:type="dxa"/>
-            <w:tcBorders>
-              <w:top w:val="nil"/>
-              <w:left w:val="nil"/>
-              <w:bottom w:val="single" w:sz="4" w:space="0" w:color="000000"/>
-              <w:right w:val="single" w:sz="4" w:space="0" w:color="000000"/>
-            </w:tcBorders>
-            <w:noWrap/>
-            <w:vAlign w:val="center"/>
-            <w:hideMark/>
-          </w:tcPr>
-          <w:p>
-            <w:pPr>
-              <w:spacing w:after="0" w:line="240" w:lineRule="auto"/>
-              <w:rPr>
-                <w:rFonts w:ascii="Times New Roman" w:eastAsia="Times New Roman" w:hAnsi="Times New Roman" w:cs="Times New Roman"/>
-                <w:b/>
-                <w:bCs/>
-                <w:color w:val="000000"/>
-                <w:lang w:eastAsia="es-CO"/>
-              </w:rPr>
-            </w:pPr>
-            <w:r>
-              <w:rPr>
-                <w:rFonts w:ascii="Times New Roman" w:eastAsia="Times New Roman" w:hAnsi="Times New Roman" w:cs="Times New Roman"/>
-                <w:b/>
-                <w:bCs/>
-                <w:color w:val="000000"/>
-                <w:lang w:eastAsia="es-CO"/>
-              </w:rPr>
-              <w:t>Prueba diseñada por</w:t>
-            </w:r>
-          </w:p>
-        </w:tc>
-        <w:tc>
-          <w:tcPr>
-            <w:tcW w:w="2170" w:type="dxa"/>
-            <w:tcBorders>
-              <w:top w:val="nil"/>
-              <w:left w:val="nil"/>
-              <w:bottom w:val="single" w:sz="4" w:space="0" w:color="000000"/>
-              <w:right w:val="single" w:sz="4" w:space="0" w:color="000000"/>
-            </w:tcBorders>
-            <w:noWrap/>
-            <w:vAlign w:val="center"/>
-            <w:hideMark/>
-          </w:tcPr>
-          <w:p>
-            <w:pPr>
-              <w:spacing w:after="0" w:line="240" w:lineRule="auto"/>
-              <w:rPr>
-                <w:rFonts w:ascii="Times New Roman" w:eastAsia="Times New Roman" w:hAnsi="Times New Roman" w:cs="Times New Roman"/>
-                <w:b/>
-                <w:bCs/>
-                <w:color w:val="000000"/>
-                <w:lang w:eastAsia="es-CO"/>
-              </w:rPr>
-            </w:pPr>
-            <w:r>
-              <w:rPr>
-                <w:rFonts w:ascii="Times New Roman" w:eastAsia="Times New Roman" w:hAnsi="Times New Roman" w:cs="Times New Roman"/>
-                <w:b/>
-                <w:bCs/>
-                <w:color w:val="000000"/>
-                <w:lang w:eastAsia="es-CO"/>
-              </w:rPr>
-              <w:t>Prueba ejecutada por</w:t>
-            </w:r>
-          </w:p>
-        </w:tc>
-        <w:tc>
-          <w:tcPr>
-            <w:tcW w:w="2186" w:type="dxa"/>
-            <w:tcBorders>
-              <w:top w:val="nil"/>
-              <w:left w:val="nil"/>
-              <w:bottom w:val="single" w:sz="4" w:space="0" w:color="000000"/>
-              <w:right w:val="single" w:sz="4" w:space="0" w:color="000000"/>
-            </w:tcBorders>
-            <w:noWrap/>
-            <w:vAlign w:val="center"/>
-            <w:hideMark/>
-          </w:tcPr>
-          <w:p>
-            <w:pPr>
-              <w:spacing w:after="0" w:line="240" w:lineRule="auto"/>
-              <w:rPr>
-                <w:rFonts w:ascii="Times New Roman" w:eastAsia="Times New Roman" w:hAnsi="Times New Roman" w:cs="Times New Roman"/>
-                <w:b/>
-                <w:bCs/>
-                <w:color w:val="000000"/>
-                <w:lang w:eastAsia="es-CO"/>
-              </w:rPr>
-            </w:pPr>
-            <w:r>
-              <w:rPr>
-                <w:rFonts w:ascii="Times New Roman" w:eastAsia="Times New Roman" w:hAnsi="Times New Roman" w:cs="Times New Roman"/>
-                <w:b/>
-                <w:bCs/>
-                <w:color w:val="000000"/>
-                <w:lang w:eastAsia="es-CO"/>
-              </w:rPr>
-              <w:t>Fecha de ejecución</w:t>
-            </w:r>
-          </w:p>
-        </w:tc>
-      </w:tr>
-      <w:tr>
-        <w:trPr>
-          <w:trHeight w:val="1839"/>
-        </w:trPr>
-        <w:tc>
-          <w:tcPr>
-            <w:tcW w:w="2703" w:type="dxa"/>
-            <w:tcBorders>
-              <w:top w:val="nil"/>
-              <w:left w:val="single" w:sz="4" w:space="0" w:color="000000"/>
-              <w:bottom w:val="single" w:sz="4" w:space="0" w:color="000000"/>
-              <w:right w:val="single" w:sz="4" w:space="0" w:color="000000"/>
-            </w:tcBorders>
-            <w:shd w:val="clear" w:color="F2F2F2" w:fill="F2F2F2"/>
-            <w:vAlign w:val="center"/>
-            <w:hideMark/>
-          </w:tcPr>
-          <w:p>
-            <w:pPr>
-              <w:spacing w:after="0" w:line="240" w:lineRule="auto"/>
-              <w:rPr>
-                <w:rFonts w:ascii="Times New Roman" w:eastAsia="Times New Roman" w:hAnsi="Times New Roman" w:cs="Times New Roman"/>
-                <w:color w:val="000000"/>
-                <w:lang w:eastAsia="es-CO"/>
-              </w:rPr>
-            </w:pPr>
-            <w:r>
-              <w:rPr>
-                <w:rFonts w:ascii="Times New Roman" w:eastAsia="Times New Roman" w:hAnsi="Times New Roman" w:cs="Times New Roman"/>
-                <w:color w:val="000000"/>
-                <w:lang w:eastAsia="es-CO"/>
-              </w:rPr>
-              <w:t>La prueba será saber si se puede iniciar sesión</w:t>
-            </w:r>
-          </w:p>
-        </w:tc>
-        <w:tc>
-          <w:tcPr>
-            <w:tcW w:w="1120" w:type="dxa"/>
-            <w:tcBorders>
-              <w:top w:val="nil"/>
-              <w:left w:val="nil"/>
-              <w:bottom w:val="single" w:sz="4" w:space="0" w:color="000000"/>
-              <w:right w:val="single" w:sz="4" w:space="0" w:color="000000"/>
-            </w:tcBorders>
-            <w:shd w:val="clear" w:color="F2F2F2" w:fill="F2F2F2"/>
-            <w:noWrap/>
-            <w:vAlign w:val="center"/>
-            <w:hideMark/>
-          </w:tcPr>
-          <w:p>
-            <w:pPr>
-              <w:spacing w:after="0" w:line="240" w:lineRule="auto"/>
-              <w:rPr>
-                <w:rFonts w:ascii="Times New Roman" w:eastAsia="Times New Roman" w:hAnsi="Times New Roman" w:cs="Times New Roman"/>
-                <w:color w:val="000000"/>
-                <w:lang w:eastAsia="es-CO"/>
-              </w:rPr>
-            </w:pPr>
-            <w:r>
-              <w:rPr>
-                <w:rFonts w:ascii="Times New Roman" w:eastAsia="Times New Roman" w:hAnsi="Times New Roman" w:cs="Times New Roman"/>
-                <w:color w:val="000000"/>
-                <w:lang w:eastAsia="es-CO"/>
-              </w:rPr>
-              <w:t> </w:t>
-            </w:r>
-          </w:p>
-        </w:tc>
-        <w:tc>
-          <w:tcPr>
-            <w:tcW w:w="1984" w:type="dxa"/>
-            <w:tcBorders>
-              <w:top w:val="nil"/>
-              <w:left w:val="nil"/>
-              <w:bottom w:val="single" w:sz="4" w:space="0" w:color="000000"/>
-              <w:right w:val="single" w:sz="4" w:space="0" w:color="000000"/>
-            </w:tcBorders>
-            <w:shd w:val="clear" w:color="F2F2F2" w:fill="F2F2F2"/>
-            <w:noWrap/>
-            <w:vAlign w:val="center"/>
-            <w:hideMark/>
-          </w:tcPr>
-          <w:p>
-            <w:pPr>
-              <w:spacing w:after="0" w:line="240" w:lineRule="auto"/>
-              <w:jc w:val="center"/>
-              <w:rPr>
-                <w:rFonts w:ascii="Times New Roman" w:eastAsia="Times New Roman" w:hAnsi="Times New Roman" w:cs="Times New Roman"/>
-                <w:color w:val="000000"/>
-                <w:lang w:eastAsia="es-CO"/>
-              </w:rPr>
-            </w:pPr>
-            <w:r>
-              <w:rPr>
-                <w:rFonts w:ascii="Times New Roman" w:eastAsia="Times New Roman" w:hAnsi="Times New Roman" w:cs="Times New Roman"/>
-                <w:color w:val="000000"/>
-                <w:lang w:eastAsia="es-CO"/>
-              </w:rPr>
-              <w:t>Sa</w:t>
-            </w:r>
-            <w:r>
-              <w:rPr>
-                <w:rFonts w:ascii="Times New Roman" w:eastAsia="Times New Roman" w:hAnsi="Times New Roman" w:cs="Times New Roman"/>
-                <w:color w:val="000000"/>
-                <w:lang w:eastAsia="es-CO"/>
-              </w:rPr>
-              <w:t>ntiago Valbuena</w:t>
-            </w:r>
-          </w:p>
-        </w:tc>
-        <w:tc>
-          <w:tcPr>
-            <w:tcW w:w="2170" w:type="dxa"/>
-            <w:tcBorders>
-              <w:top w:val="nil"/>
-              <w:left w:val="nil"/>
-              <w:bottom w:val="single" w:sz="4" w:space="0" w:color="000000"/>
-              <w:right w:val="single" w:sz="4" w:space="0" w:color="000000"/>
-            </w:tcBorders>
-            <w:shd w:val="clear" w:color="F2F2F2" w:fill="F2F2F2"/>
-            <w:noWrap/>
-            <w:vAlign w:val="center"/>
-            <w:hideMark/>
-          </w:tcPr>
-          <w:p>
-            <w:pPr>
-              <w:spacing w:after="0" w:line="240" w:lineRule="auto"/>
-              <w:jc w:val="center"/>
-              <w:rPr>
-                <w:rFonts w:ascii="Times New Roman" w:eastAsia="Times New Roman" w:hAnsi="Times New Roman" w:cs="Times New Roman"/>
-                <w:color w:val="000000"/>
-                <w:lang w:eastAsia="es-CO"/>
-              </w:rPr>
-            </w:pPr>
-            <w:r>
-              <w:rPr>
-                <w:rFonts w:ascii="Times New Roman" w:eastAsia="Times New Roman" w:hAnsi="Times New Roman" w:cs="Times New Roman"/>
-                <w:color w:val="000000"/>
-                <w:lang w:eastAsia="es-CO"/>
-              </w:rPr>
-              <w:t>Santiago Valbuena</w:t>
-            </w:r>
-          </w:p>
-        </w:tc>
-        <w:tc>
-          <w:tcPr>
-            <w:tcW w:w="2186" w:type="dxa"/>
-            <w:tcBorders>
-              <w:top w:val="nil"/>
-              <w:left w:val="nil"/>
-              <w:bottom w:val="single" w:sz="4" w:space="0" w:color="000000"/>
-              <w:right w:val="single" w:sz="4" w:space="0" w:color="000000"/>
-            </w:tcBorders>
-            <w:shd w:val="clear" w:color="F2F2F2" w:fill="F2F2F2"/>
-            <w:noWrap/>
-            <w:vAlign w:val="center"/>
-            <w:hideMark/>
-          </w:tcPr>
-          <w:p>
-            <w:pPr>
-              <w:spacing w:after="0" w:line="240" w:lineRule="auto"/>
-              <w:jc w:val="center"/>
-              <w:rPr>
-                <w:rFonts w:ascii="Times New Roman" w:eastAsia="Times New Roman" w:hAnsi="Times New Roman" w:cs="Times New Roman"/>
-                <w:color w:val="000000"/>
-                <w:lang w:eastAsia="es-CO"/>
-              </w:rPr>
-            </w:pPr>
-            <w:r>
-              <w:rPr>
-                <w:rFonts w:ascii="Times New Roman" w:eastAsia="Times New Roman" w:hAnsi="Times New Roman" w:cs="Times New Roman"/>
-                <w:color w:val="000000"/>
-                <w:lang w:eastAsia="es-CO"/>
-              </w:rPr>
-              <w:t>29</w:t>
-            </w:r>
-            <w:r>
-              <w:rPr>
-                <w:rFonts w:ascii="Times New Roman" w:eastAsia="Times New Roman" w:hAnsi="Times New Roman" w:cs="Times New Roman"/>
-                <w:color w:val="000000"/>
-                <w:lang w:eastAsia="es-CO"/>
-              </w:rPr>
-              <w:t>/</w:t>
-            </w:r>
-            <w:r>
-              <w:rPr>
-                <w:rFonts w:ascii="Times New Roman" w:eastAsia="Times New Roman" w:hAnsi="Times New Roman" w:cs="Times New Roman"/>
-                <w:color w:val="000000"/>
-                <w:lang w:eastAsia="es-CO"/>
-              </w:rPr>
-              <w:t>08</w:t>
-            </w:r>
-            <w:r>
-              <w:rPr>
-                <w:rFonts w:ascii="Times New Roman" w:eastAsia="Times New Roman" w:hAnsi="Times New Roman" w:cs="Times New Roman"/>
-                <w:color w:val="000000"/>
-                <w:lang w:eastAsia="es-CO"/>
-              </w:rPr>
-              <w:t>/2025</w:t>
-            </w:r>
-          </w:p>
-        </w:tc>
-      </w:tr>
-    </w:tbl>
     <w:p>
       <w:pPr>
         <w:pStyle w:val="Ttulo2"/>
@@ -2317,7 +2426,13 @@
         </w:rPr>
       </w:pPr>
       <w:r>
-        <w:t>Nombre del modulo:</w:t>
+        <w:t xml:space="preserve">Nombre del </w:t>
+      </w:r>
+      <w:r>
+        <w:t>módulo</w:t>
+      </w:r>
+      <w:r>
+        <w:t>:</w:t>
       </w:r>
       <w:r>
         <w:rPr>
@@ -2349,20 +2464,16 @@
       </w:r>
     </w:p>
     <w:p/>
-    <w:p/>
-    <w:p/>
-    <w:p/>
-    <w:p/>
     <w:tbl>
       <w:tblPr>
         <w:tblStyle w:val="Tablaconcuadrcula"/>
-        <w:tblpPr w:leftFromText="141" w:rightFromText="141" w:vertAnchor="page" w:horzAnchor="margin" w:tblpY="9321"/>
+        <w:tblpPr w:leftFromText="141" w:rightFromText="141" w:vertAnchor="page" w:horzAnchor="margin" w:tblpY="1351"/>
         <w:tblW w:w="9058" w:type="dxa"/>
         <w:tblLook w:val="04A0" w:firstRow="1" w:lastRow="0" w:firstColumn="1" w:lastColumn="0" w:noHBand="0" w:noVBand="1"/>
       </w:tblPr>
       <w:tblGrid>
-        <w:gridCol w:w="2177"/>
-        <w:gridCol w:w="6881"/>
+        <w:gridCol w:w="1822"/>
+        <w:gridCol w:w="7236"/>
       </w:tblGrid>
       <w:tr>
         <w:trPr>
@@ -2374,6 +2485,7 @@
           </w:tcPr>
           <w:p>
             <w:r>
+              <w:lastRenderedPageBreak/>
               <w:t>ID</w:t>
             </w:r>
           </w:p>
@@ -2445,14 +2557,7 @@
                 <w:rFonts w:ascii="Times New Roman" w:hAnsi="Times New Roman" w:cs="Times New Roman"/>
                 <w:lang w:val="es-CO"/>
               </w:rPr>
-              <w:t xml:space="preserve"> </w:t>
-            </w:r>
-            <w:r>
-              <w:rPr>
-                <w:rFonts w:ascii="Times New Roman" w:hAnsi="Times New Roman" w:cs="Times New Roman"/>
-                <w:lang w:val="es-CO"/>
-              </w:rPr>
-              <w:t>con un usuario</w:t>
+              <w:t xml:space="preserve"> con un usuario</w:t>
             </w:r>
           </w:p>
         </w:tc>
@@ -2499,7 +2604,7 @@
               </w:rPr>
               <w:t xml:space="preserve">Correo: </w:t>
             </w:r>
-            <w:hyperlink r:id="rId6" w:history="1">
+            <w:hyperlink r:id="rId7" w:history="1">
               <w:r>
                 <w:rPr>
                   <w:rStyle w:val="Hipervnculo"/>
@@ -2725,6 +2830,7 @@
                 <w:rFonts w:ascii="Times New Roman" w:hAnsi="Times New Roman" w:cs="Times New Roman"/>
                 <w:b/>
               </w:rPr>
+              <w:lastRenderedPageBreak/>
               <w:t>Observaciones</w:t>
             </w:r>
           </w:p>
@@ -2739,10 +2845,96 @@
                 <w:rFonts w:ascii="Times New Roman" w:hAnsi="Times New Roman" w:cs="Times New Roman"/>
               </w:rPr>
             </w:pPr>
+            <w:r>
+              <w:rPr>
+                <w:rFonts w:ascii="Times New Roman" w:hAnsi="Times New Roman" w:cs="Times New Roman"/>
+              </w:rPr>
+              <w:drawing>
+                <wp:inline distT="0" distB="0" distL="0" distR="0" wp14:anchorId="2BABE7F4" wp14:editId="7CEE570D">
+                  <wp:extent cx="4455795" cy="8258810"/>
+                  <wp:effectExtent l="0" t="0" r="1905" b="8890"/>
+                  <wp:docPr id="2" name="Imagen 2"/>
+                  <wp:cNvGraphicFramePr>
+                    <a:graphicFrameLocks xmlns:a="http://schemas.openxmlformats.org/drawingml/2006/main" noChangeAspect="1"/>
+                  </wp:cNvGraphicFramePr>
+                  <a:graphic xmlns:a="http://schemas.openxmlformats.org/drawingml/2006/main">
+                    <a:graphicData uri="http://schemas.openxmlformats.org/drawingml/2006/picture">
+                      <pic:pic xmlns:pic="http://schemas.openxmlformats.org/drawingml/2006/picture">
+                        <pic:nvPicPr>
+                          <pic:cNvPr id="1" name=""/>
+                          <pic:cNvPicPr/>
+                        </pic:nvPicPr>
+                        <pic:blipFill>
+                          <a:blip r:embed="rId8"/>
+                          <a:stretch>
+                            <a:fillRect/>
+                          </a:stretch>
+                        </pic:blipFill>
+                        <pic:spPr>
+                          <a:xfrm>
+                            <a:off x="0" y="0"/>
+                            <a:ext cx="4455795" cy="8258810"/>
+                          </a:xfrm>
+                          <a:prstGeom prst="rect">
+                            <a:avLst/>
+                          </a:prstGeom>
+                        </pic:spPr>
+                      </pic:pic>
+                    </a:graphicData>
+                  </a:graphic>
+                </wp:inline>
+              </w:drawing>
+            </w:r>
+            <w:bookmarkStart w:id="0" w:name="_GoBack"/>
+            <w:bookmarkEnd w:id="0"/>
           </w:p>
         </w:tc>
       </w:tr>
     </w:tbl>
+    <w:p>
+      <w:pPr>
+        <w:pStyle w:val="Ttulo2"/>
+      </w:pPr>
+    </w:p>
+    <w:p>
+      <w:pPr>
+        <w:pStyle w:val="Ttulo2"/>
+      </w:pPr>
+    </w:p>
+    <w:p>
+      <w:pPr>
+        <w:pStyle w:val="Ttulo2"/>
+      </w:pPr>
+    </w:p>
+    <w:p>
+      <w:pPr>
+        <w:pStyle w:val="Ttulo2"/>
+      </w:pPr>
+    </w:p>
+    <w:p>
+      <w:pPr>
+        <w:pStyle w:val="Ttulo2"/>
+      </w:pPr>
+    </w:p>
+    <w:p>
+      <w:pPr>
+        <w:pStyle w:val="Ttulo2"/>
+      </w:pPr>
+    </w:p>
+    <w:p>
+      <w:pPr>
+        <w:pStyle w:val="Ttulo2"/>
+      </w:pPr>
+    </w:p>
+    <w:p/>
+    <w:p/>
+    <w:p/>
+    <w:p/>
+    <w:p/>
+    <w:p/>
+    <w:p/>
+    <w:p/>
+    <w:p/>
     <w:p/>
     <w:p/>
     <w:p/>
@@ -2756,7 +2948,6 @@
         </w:rPr>
       </w:pPr>
       <w:r>
-        <w:lastRenderedPageBreak/>
         <w:t>Nombre del modulo:</w:t>
       </w:r>
       <w:r>
@@ -2844,6 +3035,7 @@
                 <w:color w:val="000000"/>
                 <w:lang w:eastAsia="es-CO"/>
               </w:rPr>
+              <w:lastRenderedPageBreak/>
               <w:t>Título de la prueba</w:t>
             </w:r>
           </w:p>
@@ -3750,7 +3942,7 @@
               </w:rPr>
               <w:t xml:space="preserve">Correo: </w:t>
             </w:r>
-            <w:hyperlink r:id="rId7" w:history="1">
+            <w:hyperlink r:id="rId9" w:history="1">
               <w:r>
                 <w:rPr>
                   <w:rStyle w:val="Hipervnculo"/>
@@ -3995,7 +4187,6 @@
         </w:rPr>
       </w:pPr>
       <w:r>
-        <w:lastRenderedPageBreak/>
         <w:t>Nombre del modulo:</w:t>
       </w:r>
       <w:r>
@@ -4083,6 +4274,7 @@
                 <w:color w:val="000000"/>
                 <w:lang w:eastAsia="es-CO"/>
               </w:rPr>
+              <w:lastRenderedPageBreak/>
               <w:t>Título de la prueba</w:t>
             </w:r>
           </w:p>
@@ -5012,7 +5204,7 @@
               </w:rPr>
               <w:t xml:space="preserve">Correo: </w:t>
             </w:r>
-            <w:hyperlink r:id="rId8" w:history="1">
+            <w:hyperlink r:id="rId10" w:history="1">
               <w:r>
                 <w:rPr>
                   <w:rStyle w:val="Hipervnculo"/>
@@ -5243,7 +5435,6 @@
         </w:rPr>
       </w:pPr>
       <w:r>
-        <w:lastRenderedPageBreak/>
         <w:t>Nombre del modulo:</w:t>
       </w:r>
       <w:r>
@@ -5331,6 +5522,7 @@
                 <w:color w:val="000000"/>
                 <w:lang w:eastAsia="es-CO"/>
               </w:rPr>
+              <w:lastRenderedPageBreak/>
               <w:t>Título de la prueba</w:t>
             </w:r>
           </w:p>
@@ -6218,7 +6410,7 @@
               </w:rPr>
               <w:t xml:space="preserve">Correo: </w:t>
             </w:r>
-            <w:hyperlink r:id="rId9" w:history="1">
+            <w:hyperlink r:id="rId11" w:history="1">
               <w:r>
                 <w:rPr>
                   <w:rStyle w:val="Hipervnculo"/>
@@ -6506,7 +6698,6 @@
         </w:rPr>
       </w:pPr>
       <w:r>
-        <w:lastRenderedPageBreak/>
         <w:t>Nombre del modulo:</w:t>
       </w:r>
       <w:r>
@@ -7776,7 +7967,6 @@
         </w:rPr>
       </w:pPr>
       <w:r>
-        <w:lastRenderedPageBreak/>
         <w:t>Nombre del módulo:</w:t>
       </w:r>
       <w:r>
@@ -8652,6 +8842,7 @@
           </w:tcPr>
           <w:p>
             <w:r>
+              <w:lastRenderedPageBreak/>
               <w:t>ID</w:t>
             </w:r>
           </w:p>
@@ -9000,7 +9191,6 @@
         </w:rPr>
       </w:pPr>
       <w:r>
-        <w:lastRenderedPageBreak/>
         <w:t>Nombre del módulo:</w:t>
       </w:r>
       <w:r>
@@ -9878,6 +10068,7 @@
           </w:tcPr>
           <w:p>
             <w:r>
+              <w:lastRenderedPageBreak/>
               <w:t>ID</w:t>
             </w:r>
           </w:p>
@@ -10205,7 +10396,6 @@
           </w:tcPr>
           <w:p>
             <w:r>
-              <w:lastRenderedPageBreak/>
               <w:t>ID</w:t>
             </w:r>
           </w:p>
@@ -10600,7 +10790,6 @@
                 <w:b/>
               </w:rPr>
             </w:pPr>
-            <w:proofErr w:type="spellStart"/>
             <w:r>
               <w:rPr>
                 <w:rFonts w:ascii="Times New Roman" w:hAnsi="Times New Roman" w:cs="Times New Roman"/>
@@ -10608,7 +10797,6 @@
               </w:rPr>
               <w:t>Observaciones</w:t>
             </w:r>
-            <w:proofErr w:type="spellEnd"/>
           </w:p>
         </w:tc>
         <w:tc>
@@ -10652,6 +10840,7 @@
           </w:tcPr>
           <w:p>
             <w:r>
+              <w:lastRenderedPageBreak/>
               <w:t>ID</w:t>
             </w:r>
           </w:p>
@@ -11047,7 +11236,6 @@
                 <w:b/>
               </w:rPr>
             </w:pPr>
-            <w:proofErr w:type="spellStart"/>
             <w:r>
               <w:rPr>
                 <w:rFonts w:ascii="Times New Roman" w:hAnsi="Times New Roman" w:cs="Times New Roman"/>
@@ -11055,7 +11243,6 @@
               </w:rPr>
               <w:t>Observaciones</w:t>
             </w:r>
-            <w:proofErr w:type="spellEnd"/>
           </w:p>
         </w:tc>
         <w:tc>
@@ -11084,7 +11271,6 @@
         </w:rPr>
       </w:pPr>
       <w:r>
-        <w:lastRenderedPageBreak/>
         <w:t>Nombre del módulo:</w:t>
       </w:r>
       <w:r>
@@ -11936,6 +12122,7 @@
           </w:tcPr>
           <w:p>
             <w:r>
+              <w:lastRenderedPageBreak/>
               <w:t>ID</w:t>
             </w:r>
           </w:p>
@@ -12313,7 +12500,6 @@
                 <w:b/>
               </w:rPr>
             </w:pPr>
-            <w:proofErr w:type="spellStart"/>
             <w:r>
               <w:rPr>
                 <w:rFonts w:ascii="Times New Roman" w:hAnsi="Times New Roman" w:cs="Times New Roman"/>
@@ -12321,7 +12507,6 @@
               </w:rPr>
               <w:t>Observaciones</w:t>
             </w:r>
-            <w:proofErr w:type="spellEnd"/>
           </w:p>
         </w:tc>
         <w:tc>
@@ -12351,7 +12536,6 @@
         </w:rPr>
       </w:pPr>
       <w:r>
-        <w:lastRenderedPageBreak/>
         <w:t>Nombre del módulo:</w:t>
       </w:r>
       <w:r>
@@ -13198,6 +13382,7 @@
           </w:tcPr>
           <w:p>
             <w:r>
+              <w:lastRenderedPageBreak/>
               <w:t>ID</w:t>
             </w:r>
           </w:p>
@@ -13389,7 +13574,7 @@
               </w:rPr>
               <w:t xml:space="preserve">Correo: </w:t>
             </w:r>
-            <w:hyperlink r:id="rId10" w:history="1">
+            <w:hyperlink r:id="rId12" w:history="1">
               <w:r>
                 <w:rPr>
                   <w:rStyle w:val="Hipervnculo"/>
@@ -13621,7 +13806,6 @@
                 <w:b/>
               </w:rPr>
             </w:pPr>
-            <w:proofErr w:type="spellStart"/>
             <w:r>
               <w:rPr>
                 <w:rFonts w:ascii="Times New Roman" w:hAnsi="Times New Roman" w:cs="Times New Roman"/>
@@ -13629,7 +13813,6 @@
               </w:rPr>
               <w:t>Observaciones</w:t>
             </w:r>
-            <w:proofErr w:type="spellEnd"/>
           </w:p>
         </w:tc>
         <w:tc>
@@ -13659,7 +13842,6 @@
         </w:rPr>
       </w:pPr>
       <w:r>
-        <w:lastRenderedPageBreak/>
         <w:t>Nombre del módulo:</w:t>
       </w:r>
       <w:r>
@@ -14505,6 +14687,7 @@
           </w:tcPr>
           <w:p>
             <w:r>
+              <w:lastRenderedPageBreak/>
               <w:t>ID</w:t>
             </w:r>
           </w:p>
@@ -14667,7 +14850,7 @@
               </w:rPr>
               <w:t xml:space="preserve">Correo: </w:t>
             </w:r>
-            <w:hyperlink r:id="rId11" w:history="1">
+            <w:hyperlink r:id="rId13" w:history="1">
               <w:r>
                 <w:rPr>
                   <w:rStyle w:val="Hipervnculo"/>
@@ -14945,7 +15128,6 @@
                 <w:b/>
               </w:rPr>
             </w:pPr>
-            <w:proofErr w:type="spellStart"/>
             <w:r>
               <w:rPr>
                 <w:rFonts w:ascii="Times New Roman" w:hAnsi="Times New Roman" w:cs="Times New Roman"/>
@@ -14953,7 +15135,6 @@
               </w:rPr>
               <w:t>Observaciones</w:t>
             </w:r>
-            <w:proofErr w:type="spellEnd"/>
           </w:p>
         </w:tc>
         <w:tc>
@@ -14983,7 +15164,6 @@
         </w:rPr>
       </w:pPr>
       <w:r>
-        <w:lastRenderedPageBreak/>
         <w:t>Nombre del módulo:</w:t>
       </w:r>
       <w:r>
@@ -15829,6 +16009,7 @@
           </w:tcPr>
           <w:p>
             <w:r>
+              <w:lastRenderedPageBreak/>
               <w:t>ID</w:t>
             </w:r>
           </w:p>
@@ -15975,7 +16156,7 @@
               </w:rPr>
               <w:t xml:space="preserve">Correo: </w:t>
             </w:r>
-            <w:hyperlink r:id="rId12" w:history="1">
+            <w:hyperlink r:id="rId14" w:history="1">
               <w:r>
                 <w:rPr>
                   <w:rStyle w:val="Hipervnculo"/>
@@ -16343,7 +16524,6 @@
                 <w:b/>
               </w:rPr>
             </w:pPr>
-            <w:proofErr w:type="spellStart"/>
             <w:r>
               <w:rPr>
                 <w:rFonts w:ascii="Times New Roman" w:hAnsi="Times New Roman" w:cs="Times New Roman"/>
@@ -16351,7 +16531,6 @@
               </w:rPr>
               <w:t>Observaciones</w:t>
             </w:r>
-            <w:proofErr w:type="spellEnd"/>
           </w:p>
         </w:tc>
         <w:tc>
@@ -17394,7 +17573,7 @@
               </w:rPr>
               <w:t xml:space="preserve">Correo: </w:t>
             </w:r>
-            <w:hyperlink r:id="rId13" w:history="1">
+            <w:hyperlink r:id="rId15" w:history="1">
               <w:r>
                 <w:rPr>
                   <w:rStyle w:val="Hipervnculo"/>
@@ -17749,7 +17928,6 @@
                 <w:b/>
               </w:rPr>
             </w:pPr>
-            <w:proofErr w:type="spellStart"/>
             <w:r>
               <w:rPr>
                 <w:rFonts w:ascii="Times New Roman" w:hAnsi="Times New Roman" w:cs="Times New Roman"/>
@@ -17757,7 +17935,6 @@
               </w:rPr>
               <w:t>Observaciones</w:t>
             </w:r>
-            <w:proofErr w:type="spellEnd"/>
           </w:p>
         </w:tc>
         <w:tc>
@@ -18754,7 +18931,7 @@
               </w:rPr>
               <w:t xml:space="preserve">Correo: </w:t>
             </w:r>
-            <w:hyperlink r:id="rId14" w:history="1">
+            <w:hyperlink r:id="rId16" w:history="1">
               <w:r>
                 <w:rPr>
                   <w:rStyle w:val="Hipervnculo"/>
@@ -19083,7 +19260,6 @@
                 <w:b/>
               </w:rPr>
             </w:pPr>
-            <w:proofErr w:type="spellStart"/>
             <w:r>
               <w:rPr>
                 <w:rFonts w:ascii="Times New Roman" w:hAnsi="Times New Roman" w:cs="Times New Roman"/>
@@ -19091,7 +19267,6 @@
               </w:rPr>
               <w:t>Observaciones</w:t>
             </w:r>
-            <w:proofErr w:type="spellEnd"/>
           </w:p>
         </w:tc>
         <w:tc>
@@ -19119,7 +19294,6 @@
         </w:rPr>
       </w:pPr>
       <w:r>
-        <w:lastRenderedPageBreak/>
         <w:t>Nombre del módulo:</w:t>
       </w:r>
       <w:r>
@@ -19961,6 +20135,7 @@
           </w:tcPr>
           <w:p>
             <w:r>
+              <w:lastRenderedPageBreak/>
               <w:t>ID</w:t>
             </w:r>
           </w:p>
@@ -20280,7 +20455,6 @@
                 <w:b/>
               </w:rPr>
             </w:pPr>
-            <w:proofErr w:type="spellStart"/>
             <w:r>
               <w:rPr>
                 <w:rFonts w:ascii="Times New Roman" w:hAnsi="Times New Roman" w:cs="Times New Roman"/>
@@ -20288,7 +20462,6 @@
               </w:rPr>
               <w:t>Observaciones</w:t>
             </w:r>
-            <w:proofErr w:type="spellEnd"/>
           </w:p>
         </w:tc>
         <w:tc>
@@ -20331,7 +20504,6 @@
           </w:tcPr>
           <w:p>
             <w:r>
-              <w:lastRenderedPageBreak/>
               <w:t>ID</w:t>
             </w:r>
           </w:p>
@@ -20659,7 +20831,6 @@
                 <w:b/>
               </w:rPr>
             </w:pPr>
-            <w:proofErr w:type="spellStart"/>
             <w:r>
               <w:rPr>
                 <w:rFonts w:ascii="Times New Roman" w:hAnsi="Times New Roman" w:cs="Times New Roman"/>
@@ -20667,7 +20838,6 @@
               </w:rPr>
               <w:t>Observaciones</w:t>
             </w:r>
-            <w:proofErr w:type="spellEnd"/>
           </w:p>
         </w:tc>
         <w:tc>
@@ -20712,7 +20882,6 @@
         </w:rPr>
       </w:pPr>
       <w:r>
-        <w:lastRenderedPageBreak/>
         <w:t>Nombre del módulo:</w:t>
       </w:r>
       <w:r>
@@ -21555,6 +21724,7 @@
           </w:tcPr>
           <w:p>
             <w:r>
+              <w:lastRenderedPageBreak/>
               <w:t>ID</w:t>
             </w:r>
           </w:p>
@@ -21664,7 +21834,7 @@
               </w:rPr>
               <w:t xml:space="preserve">Correo: </w:t>
             </w:r>
-            <w:hyperlink r:id="rId15" w:history="1">
+            <w:hyperlink r:id="rId17" w:history="1">
               <w:r>
                 <w:rPr>
                   <w:rStyle w:val="Hipervnculo"/>
@@ -21893,7 +22063,6 @@
                 <w:b/>
               </w:rPr>
             </w:pPr>
-            <w:proofErr w:type="spellStart"/>
             <w:r>
               <w:rPr>
                 <w:rFonts w:ascii="Times New Roman" w:hAnsi="Times New Roman" w:cs="Times New Roman"/>
@@ -21901,7 +22070,6 @@
               </w:rPr>
               <w:t>Observaciones</w:t>
             </w:r>
-            <w:proofErr w:type="spellEnd"/>
           </w:p>
         </w:tc>
         <w:tc>
@@ -22053,7 +22221,7 @@
               </w:rPr>
               <w:t xml:space="preserve">Correo: </w:t>
             </w:r>
-            <w:hyperlink r:id="rId16" w:history="1">
+            <w:hyperlink r:id="rId18" w:history="1">
               <w:r>
                 <w:rPr>
                   <w:rStyle w:val="Hipervnculo"/>
@@ -22275,7 +22443,6 @@
                 <w:b/>
               </w:rPr>
             </w:pPr>
-            <w:proofErr w:type="spellStart"/>
             <w:r>
               <w:rPr>
                 <w:rFonts w:ascii="Times New Roman" w:hAnsi="Times New Roman" w:cs="Times New Roman"/>
@@ -22283,7 +22450,6 @@
               </w:rPr>
               <w:t>Observaciones</w:t>
             </w:r>
-            <w:proofErr w:type="spellEnd"/>
           </w:p>
         </w:tc>
         <w:tc>
@@ -22326,7 +22492,6 @@
         </w:rPr>
       </w:pPr>
       <w:r>
-        <w:lastRenderedPageBreak/>
         <w:t>Nombre del módulo:</w:t>
       </w:r>
       <w:r>
@@ -23166,6 +23331,7 @@
           </w:tcPr>
           <w:p>
             <w:r>
+              <w:lastRenderedPageBreak/>
               <w:t>ID</w:t>
             </w:r>
           </w:p>
@@ -23484,7 +23650,6 @@
                 <w:b/>
               </w:rPr>
             </w:pPr>
-            <w:proofErr w:type="spellStart"/>
             <w:r>
               <w:rPr>
                 <w:rFonts w:ascii="Times New Roman" w:hAnsi="Times New Roman" w:cs="Times New Roman"/>
@@ -23492,7 +23657,6 @@
               </w:rPr>
               <w:t>Observaciones</w:t>
             </w:r>
-            <w:proofErr w:type="spellEnd"/>
           </w:p>
         </w:tc>
         <w:tc>
@@ -23522,7 +23686,6 @@
         </w:rPr>
       </w:pPr>
       <w:r>
-        <w:lastRenderedPageBreak/>
         <w:t>Nombre del módulo:</w:t>
       </w:r>
       <w:r>
@@ -24367,6 +24530,7 @@
           </w:tcPr>
           <w:p>
             <w:r>
+              <w:lastRenderedPageBreak/>
               <w:t>ID</w:t>
             </w:r>
           </w:p>
@@ -24663,7 +24827,6 @@
                 <w:b/>
               </w:rPr>
             </w:pPr>
-            <w:proofErr w:type="spellStart"/>
             <w:r>
               <w:rPr>
                 <w:rFonts w:ascii="Times New Roman" w:hAnsi="Times New Roman" w:cs="Times New Roman"/>
@@ -24671,7 +24834,6 @@
               </w:rPr>
               <w:t>Observaciones</w:t>
             </w:r>
-            <w:proofErr w:type="spellEnd"/>
           </w:p>
         </w:tc>
         <w:tc>

</xml_diff>